<commit_message>
Synopsis of Mini project II
</commit_message>
<xml_diff>
--- a/Synopsis mini project 2.docx
+++ b/Synopsis mini project 2.docx
@@ -50,13 +50,6 @@
           <w:sz w:val="32"/>
           <w:szCs w:val="32"/>
         </w:rPr>
-        <w:t xml:space="preserve">         </w:t>
-      </w:r>
-      <w:r>
-        <w:rPr>
-          <w:sz w:val="32"/>
-          <w:szCs w:val="32"/>
-        </w:rPr>
         <w:t xml:space="preserve"> </w:t>
       </w:r>
       <w:r>
@@ -64,7 +57,28 @@
           <w:sz w:val="36"/>
           <w:szCs w:val="36"/>
         </w:rPr>
-        <w:t>Machine Translation</w:t>
+        <w:t>Automated Payment</w:t>
+      </w:r>
+      <w:r>
+        <w:rPr>
+          <w:sz w:val="36"/>
+          <w:szCs w:val="36"/>
+        </w:rPr>
+        <w:t xml:space="preserve"> </w:t>
+      </w:r>
+      <w:r>
+        <w:rPr>
+          <w:sz w:val="36"/>
+          <w:szCs w:val="36"/>
+        </w:rPr>
+        <w:t>Reminder Application</w:t>
+      </w:r>
+      <w:r>
+        <w:rPr>
+          <w:sz w:val="36"/>
+          <w:szCs w:val="36"/>
+        </w:rPr>
+        <w:t xml:space="preserve">        </w:t>
       </w:r>
     </w:p>
     <w:p>
@@ -133,7 +147,7 @@
                     <pic:cNvPicPr/>
                   </pic:nvPicPr>
                   <pic:blipFill>
-                    <a:blip r:embed="rId5"/>
+                    <a:blip r:embed="rId7"/>
                     <a:stretch>
                       <a:fillRect/>
                     </a:stretch>
@@ -226,31 +240,13 @@
           <w:sz w:val="24"/>
         </w:rPr>
       </w:pPr>
-      <w:proofErr w:type="spellStart"/>
-      <w:r>
-        <w:rPr>
-          <w:rFonts w:ascii="Times New Roman" w:hAnsi="Times New Roman" w:cs="Times New Roman"/>
-          <w:sz w:val="24"/>
-        </w:rPr>
-        <w:t>Rameshwar</w:t>
-      </w:r>
-      <w:proofErr w:type="spellEnd"/>
-      <w:r>
-        <w:rPr>
-          <w:rFonts w:ascii="Times New Roman" w:hAnsi="Times New Roman" w:cs="Times New Roman"/>
-          <w:sz w:val="24"/>
-        </w:rPr>
-        <w:t xml:space="preserve"> </w:t>
-      </w:r>
-      <w:proofErr w:type="spellStart"/>
-      <w:r>
-        <w:rPr>
-          <w:rFonts w:ascii="Times New Roman" w:hAnsi="Times New Roman" w:cs="Times New Roman"/>
-          <w:sz w:val="24"/>
-        </w:rPr>
-        <w:t>Agrawal</w:t>
-      </w:r>
-      <w:proofErr w:type="spellEnd"/>
+      <w:r>
+        <w:rPr>
+          <w:rFonts w:ascii="Times New Roman" w:hAnsi="Times New Roman" w:cs="Times New Roman"/>
+          <w:sz w:val="24"/>
+        </w:rPr>
+        <w:t>Rameshwar Agrawal</w:t>
+      </w:r>
     </w:p>
     <w:p>
       <w:pPr>
@@ -370,47 +366,7 @@
           <w:sz w:val="32"/>
           <w:szCs w:val="32"/>
         </w:rPr>
-        <w:t xml:space="preserve">           Mr. </w:t>
-      </w:r>
-      <w:proofErr w:type="spellStart"/>
-      <w:r>
-        <w:rPr>
-          <w:rFonts w:ascii="Times New Roman" w:hAnsi="Times New Roman" w:cs="Times New Roman"/>
-          <w:b/>
-          <w:sz w:val="32"/>
-          <w:szCs w:val="32"/>
-        </w:rPr>
-        <w:t>Divyansh</w:t>
-      </w:r>
-      <w:proofErr w:type="spellEnd"/>
-      <w:r>
-        <w:rPr>
-          <w:rFonts w:ascii="Times New Roman" w:hAnsi="Times New Roman" w:cs="Times New Roman"/>
-          <w:b/>
-          <w:sz w:val="32"/>
-          <w:szCs w:val="32"/>
-        </w:rPr>
-        <w:t xml:space="preserve"> </w:t>
-      </w:r>
-      <w:proofErr w:type="spellStart"/>
-      <w:r>
-        <w:rPr>
-          <w:rFonts w:ascii="Times New Roman" w:hAnsi="Times New Roman" w:cs="Times New Roman"/>
-          <w:b/>
-          <w:sz w:val="32"/>
-          <w:szCs w:val="32"/>
-        </w:rPr>
-        <w:t>Bhardwaj</w:t>
-      </w:r>
-      <w:proofErr w:type="spellEnd"/>
-      <w:r>
-        <w:rPr>
-          <w:rFonts w:ascii="Times New Roman" w:hAnsi="Times New Roman" w:cs="Times New Roman"/>
-          <w:b/>
-          <w:sz w:val="32"/>
-          <w:szCs w:val="32"/>
-        </w:rPr>
-        <w:t xml:space="preserve"> Sir </w:t>
+        <w:t xml:space="preserve">           Mr. Divyansh Bhardwaj Sir </w:t>
       </w:r>
     </w:p>
     <w:p>
@@ -435,31 +391,7 @@
           <w:szCs w:val="32"/>
           <w:shd w:val="clear" w:color="auto" w:fill="FFFFFF"/>
         </w:rPr>
-        <w:t xml:space="preserve">                                    </w:t>
-      </w:r>
-      <w:proofErr w:type="spellStart"/>
-      <w:r>
-        <w:rPr>
-          <w:rFonts w:ascii="Times New Roman" w:hAnsi="Times New Roman" w:cs="Times New Roman"/>
-          <w:b/>
-          <w:color w:val="222222"/>
-          <w:sz w:val="32"/>
-          <w:szCs w:val="32"/>
-          <w:shd w:val="clear" w:color="auto" w:fill="FFFFFF"/>
-        </w:rPr>
-        <w:t>Techinal</w:t>
-      </w:r>
-      <w:proofErr w:type="spellEnd"/>
-      <w:r>
-        <w:rPr>
-          <w:rFonts w:ascii="Times New Roman" w:hAnsi="Times New Roman" w:cs="Times New Roman"/>
-          <w:b/>
-          <w:color w:val="222222"/>
-          <w:sz w:val="32"/>
-          <w:szCs w:val="32"/>
-          <w:shd w:val="clear" w:color="auto" w:fill="FFFFFF"/>
-        </w:rPr>
-        <w:t xml:space="preserve"> Trainer</w:t>
+        <w:t xml:space="preserve">                                    Techinal Trainer</w:t>
       </w:r>
     </w:p>
     <w:p>
@@ -549,279 +481,1528 @@
           <w:szCs w:val="28"/>
         </w:rPr>
         <w:lastRenderedPageBreak/>
+        <w:t>Contents</w:t>
+      </w:r>
+    </w:p>
+    <w:p>
+      <w:pPr>
+        <w:pStyle w:val="ListParagraph1"/>
+        <w:spacing w:after="0"/>
+        <w:rPr>
+          <w:rFonts w:ascii="Times New Roman" w:hAnsi="Times New Roman" w:cs="Times New Roman"/>
+          <w:b/>
+          <w:sz w:val="28"/>
+          <w:szCs w:val="28"/>
+        </w:rPr>
+      </w:pPr>
+    </w:p>
+    <w:p>
+      <w:pPr>
+        <w:pStyle w:val="ListParagraph1"/>
+        <w:numPr>
+          <w:ilvl w:val="0"/>
+          <w:numId w:val="5"/>
+        </w:numPr>
+        <w:spacing w:after="0"/>
+        <w:rPr>
+          <w:rFonts w:ascii="Times New Roman" w:hAnsi="Times New Roman" w:cs="Times New Roman"/>
+          <w:sz w:val="28"/>
+          <w:szCs w:val="28"/>
+        </w:rPr>
+      </w:pPr>
+      <w:r>
+        <w:rPr>
+          <w:rFonts w:ascii="Times New Roman" w:hAnsi="Times New Roman" w:cs="Times New Roman"/>
+          <w:sz w:val="28"/>
+          <w:szCs w:val="28"/>
+        </w:rPr>
+        <w:t>About the project</w:t>
+      </w:r>
+      <w:r>
+        <w:rPr>
+          <w:rFonts w:ascii="Times New Roman" w:hAnsi="Times New Roman" w:cs="Times New Roman"/>
+          <w:sz w:val="28"/>
+          <w:szCs w:val="28"/>
+        </w:rPr>
+        <w:t>………………………………………………….3</w:t>
+      </w:r>
+    </w:p>
+    <w:p>
+      <w:pPr>
+        <w:pStyle w:val="ListParagraph1"/>
+        <w:numPr>
+          <w:ilvl w:val="0"/>
+          <w:numId w:val="5"/>
+        </w:numPr>
+        <w:spacing w:after="0"/>
+        <w:rPr>
+          <w:rFonts w:ascii="Times New Roman" w:hAnsi="Times New Roman" w:cs="Times New Roman"/>
+          <w:sz w:val="28"/>
+          <w:szCs w:val="28"/>
+        </w:rPr>
+      </w:pPr>
+      <w:r>
+        <w:rPr>
+          <w:rFonts w:ascii="Times New Roman" w:hAnsi="Times New Roman" w:cs="Times New Roman"/>
+          <w:sz w:val="28"/>
+          <w:szCs w:val="28"/>
+        </w:rPr>
+        <w:t>Motivation</w:t>
+      </w:r>
+      <w:r>
+        <w:rPr>
+          <w:rFonts w:ascii="Times New Roman" w:hAnsi="Times New Roman" w:cs="Times New Roman"/>
+          <w:sz w:val="28"/>
+          <w:szCs w:val="28"/>
+        </w:rPr>
+        <w:t>………………………………………………………...3</w:t>
+      </w:r>
+    </w:p>
+    <w:p>
+      <w:pPr>
+        <w:pStyle w:val="ListParagraph1"/>
+        <w:numPr>
+          <w:ilvl w:val="0"/>
+          <w:numId w:val="5"/>
+        </w:numPr>
+        <w:spacing w:after="0"/>
+        <w:rPr>
+          <w:rFonts w:ascii="Times New Roman" w:hAnsi="Times New Roman" w:cs="Times New Roman"/>
+          <w:sz w:val="28"/>
+          <w:szCs w:val="28"/>
+        </w:rPr>
+      </w:pPr>
+      <w:r>
+        <w:rPr>
+          <w:rFonts w:ascii="Times New Roman" w:hAnsi="Times New Roman" w:cs="Times New Roman"/>
+          <w:sz w:val="28"/>
+          <w:szCs w:val="28"/>
+        </w:rPr>
+        <w:t>Future Prospects</w:t>
+      </w:r>
+      <w:r>
+        <w:rPr>
+          <w:rFonts w:ascii="Times New Roman" w:hAnsi="Times New Roman" w:cs="Times New Roman"/>
+          <w:sz w:val="28"/>
+          <w:szCs w:val="28"/>
+        </w:rPr>
+        <w:t>………………………..........................................3</w:t>
+      </w:r>
+    </w:p>
+    <w:p>
+      <w:pPr>
+        <w:pStyle w:val="ListParagraph1"/>
+        <w:numPr>
+          <w:ilvl w:val="0"/>
+          <w:numId w:val="5"/>
+        </w:numPr>
+        <w:spacing w:after="0"/>
+        <w:rPr>
+          <w:rFonts w:ascii="Times New Roman" w:hAnsi="Times New Roman" w:cs="Times New Roman"/>
+          <w:sz w:val="28"/>
+          <w:szCs w:val="28"/>
+        </w:rPr>
+      </w:pPr>
+      <w:r>
+        <w:rPr>
+          <w:rFonts w:ascii="Times New Roman" w:hAnsi="Times New Roman" w:cs="Times New Roman"/>
+          <w:sz w:val="28"/>
+          <w:szCs w:val="28"/>
+        </w:rPr>
+        <w:t>Modules</w:t>
+      </w:r>
+      <w:r>
+        <w:rPr>
+          <w:rFonts w:ascii="Times New Roman" w:hAnsi="Times New Roman" w:cs="Times New Roman"/>
+          <w:sz w:val="28"/>
+          <w:szCs w:val="28"/>
+        </w:rPr>
+        <w:t>…………………………………………………………3-4</w:t>
+      </w:r>
+    </w:p>
+    <w:p>
+      <w:pPr>
+        <w:pStyle w:val="ListParagraph1"/>
+        <w:numPr>
+          <w:ilvl w:val="0"/>
+          <w:numId w:val="5"/>
+        </w:numPr>
+        <w:spacing w:after="0"/>
+        <w:rPr>
+          <w:rFonts w:ascii="Times New Roman" w:hAnsi="Times New Roman" w:cs="Times New Roman"/>
+          <w:sz w:val="28"/>
+          <w:szCs w:val="28"/>
+        </w:rPr>
+      </w:pPr>
+      <w:r>
+        <w:rPr>
+          <w:rFonts w:ascii="Times New Roman" w:hAnsi="Times New Roman" w:cs="Times New Roman"/>
+          <w:sz w:val="28"/>
+          <w:szCs w:val="28"/>
+        </w:rPr>
+        <w:t xml:space="preserve">Proposed Technologies </w:t>
+      </w:r>
+      <w:r>
+        <w:rPr>
+          <w:rFonts w:ascii="Times New Roman" w:hAnsi="Times New Roman" w:cs="Times New Roman"/>
+          <w:sz w:val="28"/>
+          <w:szCs w:val="28"/>
+        </w:rPr>
+        <w:t>…………………………………………...4</w:t>
+      </w:r>
+    </w:p>
+    <w:p>
+      <w:pPr>
+        <w:pStyle w:val="ListParagraph1"/>
+        <w:numPr>
+          <w:ilvl w:val="0"/>
+          <w:numId w:val="5"/>
+        </w:numPr>
+        <w:spacing w:after="0"/>
+        <w:rPr>
+          <w:rFonts w:ascii="Times New Roman" w:hAnsi="Times New Roman" w:cs="Times New Roman"/>
+          <w:sz w:val="28"/>
+          <w:szCs w:val="28"/>
+        </w:rPr>
+      </w:pPr>
+      <w:r>
+        <w:rPr>
+          <w:rFonts w:ascii="Times New Roman" w:hAnsi="Times New Roman" w:cs="Times New Roman"/>
+          <w:sz w:val="28"/>
+          <w:szCs w:val="28"/>
+        </w:rPr>
+        <w:t>Hardware Requirements</w:t>
+      </w:r>
+      <w:r>
+        <w:rPr>
+          <w:rFonts w:ascii="Times New Roman" w:hAnsi="Times New Roman" w:cs="Times New Roman"/>
+          <w:sz w:val="28"/>
+          <w:szCs w:val="28"/>
+        </w:rPr>
+        <w:t>…………………………………………...4</w:t>
+      </w:r>
+    </w:p>
+    <w:p>
+      <w:pPr>
+        <w:pStyle w:val="ListParagraph1"/>
+        <w:numPr>
+          <w:ilvl w:val="0"/>
+          <w:numId w:val="5"/>
+        </w:numPr>
+        <w:spacing w:after="0"/>
+        <w:rPr>
+          <w:rFonts w:ascii="Times New Roman" w:hAnsi="Times New Roman" w:cs="Times New Roman"/>
+          <w:sz w:val="28"/>
+          <w:szCs w:val="28"/>
+        </w:rPr>
+      </w:pPr>
+      <w:r>
+        <w:rPr>
+          <w:rFonts w:ascii="Times New Roman" w:hAnsi="Times New Roman" w:cs="Times New Roman"/>
+          <w:sz w:val="28"/>
+          <w:szCs w:val="28"/>
+        </w:rPr>
+        <w:t>Software Requirements</w:t>
+      </w:r>
+      <w:r>
+        <w:rPr>
+          <w:rFonts w:ascii="Times New Roman" w:hAnsi="Times New Roman" w:cs="Times New Roman"/>
+          <w:sz w:val="28"/>
+          <w:szCs w:val="28"/>
+        </w:rPr>
+        <w:t>……………………………………………</w:t>
+      </w:r>
+      <w:r>
+        <w:rPr>
+          <w:rFonts w:ascii="Times New Roman" w:hAnsi="Times New Roman" w:cs="Times New Roman"/>
+          <w:sz w:val="28"/>
+          <w:szCs w:val="28"/>
+        </w:rPr>
+        <w:t>4</w:t>
+      </w:r>
+    </w:p>
+    <w:p>
+      <w:pPr>
+        <w:pStyle w:val="ListParagraph1"/>
+        <w:spacing w:after="0"/>
+        <w:rPr>
+          <w:rFonts w:ascii="Times New Roman" w:hAnsi="Times New Roman" w:cs="Times New Roman"/>
+          <w:sz w:val="28"/>
+          <w:szCs w:val="28"/>
+        </w:rPr>
+      </w:pPr>
+    </w:p>
+    <w:p>
+      <w:pPr>
+        <w:pStyle w:val="ListParagraph1"/>
+        <w:spacing w:after="0"/>
+        <w:rPr>
+          <w:rFonts w:ascii="Times New Roman" w:hAnsi="Times New Roman" w:cs="Times New Roman"/>
+          <w:b/>
+          <w:sz w:val="28"/>
+          <w:szCs w:val="28"/>
+        </w:rPr>
+      </w:pPr>
+    </w:p>
+    <w:p>
+      <w:pPr>
+        <w:pStyle w:val="ListParagraph1"/>
+        <w:spacing w:after="0"/>
+        <w:rPr>
+          <w:rFonts w:ascii="Times New Roman" w:hAnsi="Times New Roman" w:cs="Times New Roman"/>
+          <w:b/>
+          <w:sz w:val="28"/>
+          <w:szCs w:val="28"/>
+        </w:rPr>
+      </w:pPr>
+    </w:p>
+    <w:p>
+      <w:pPr>
+        <w:pStyle w:val="ListParagraph1"/>
+        <w:spacing w:after="0"/>
+        <w:rPr>
+          <w:rFonts w:ascii="Times New Roman" w:hAnsi="Times New Roman" w:cs="Times New Roman"/>
+          <w:b/>
+          <w:sz w:val="28"/>
+          <w:szCs w:val="28"/>
+        </w:rPr>
+      </w:pPr>
+    </w:p>
+    <w:p>
+      <w:pPr>
+        <w:pStyle w:val="ListParagraph1"/>
+        <w:spacing w:after="0"/>
+        <w:rPr>
+          <w:rFonts w:ascii="Times New Roman" w:hAnsi="Times New Roman" w:cs="Times New Roman"/>
+          <w:b/>
+          <w:sz w:val="28"/>
+          <w:szCs w:val="28"/>
+        </w:rPr>
+      </w:pPr>
+    </w:p>
+    <w:p>
+      <w:pPr>
+        <w:pStyle w:val="ListParagraph1"/>
+        <w:spacing w:after="0"/>
+        <w:rPr>
+          <w:rFonts w:ascii="Times New Roman" w:hAnsi="Times New Roman" w:cs="Times New Roman"/>
+          <w:b/>
+          <w:sz w:val="28"/>
+          <w:szCs w:val="28"/>
+        </w:rPr>
+      </w:pPr>
+    </w:p>
+    <w:p>
+      <w:pPr>
+        <w:pStyle w:val="ListParagraph1"/>
+        <w:spacing w:after="0"/>
+        <w:rPr>
+          <w:rFonts w:ascii="Times New Roman" w:hAnsi="Times New Roman" w:cs="Times New Roman"/>
+          <w:b/>
+          <w:sz w:val="28"/>
+          <w:szCs w:val="28"/>
+        </w:rPr>
+      </w:pPr>
+    </w:p>
+    <w:p>
+      <w:pPr>
+        <w:pStyle w:val="ListParagraph1"/>
+        <w:spacing w:after="0"/>
+        <w:rPr>
+          <w:rFonts w:ascii="Times New Roman" w:hAnsi="Times New Roman" w:cs="Times New Roman"/>
+          <w:b/>
+          <w:sz w:val="28"/>
+          <w:szCs w:val="28"/>
+        </w:rPr>
+      </w:pPr>
+    </w:p>
+    <w:p>
+      <w:pPr>
+        <w:pStyle w:val="ListParagraph1"/>
+        <w:spacing w:after="0"/>
+        <w:rPr>
+          <w:rFonts w:ascii="Times New Roman" w:hAnsi="Times New Roman" w:cs="Times New Roman"/>
+          <w:b/>
+          <w:sz w:val="28"/>
+          <w:szCs w:val="28"/>
+        </w:rPr>
+      </w:pPr>
+    </w:p>
+    <w:p>
+      <w:pPr>
+        <w:pStyle w:val="ListParagraph1"/>
+        <w:spacing w:after="0"/>
+        <w:rPr>
+          <w:rFonts w:ascii="Times New Roman" w:hAnsi="Times New Roman" w:cs="Times New Roman"/>
+          <w:b/>
+          <w:sz w:val="28"/>
+          <w:szCs w:val="28"/>
+        </w:rPr>
+      </w:pPr>
+    </w:p>
+    <w:p>
+      <w:pPr>
+        <w:pStyle w:val="ListParagraph1"/>
+        <w:spacing w:after="0"/>
+        <w:rPr>
+          <w:rFonts w:ascii="Times New Roman" w:hAnsi="Times New Roman" w:cs="Times New Roman"/>
+          <w:b/>
+          <w:sz w:val="28"/>
+          <w:szCs w:val="28"/>
+        </w:rPr>
+      </w:pPr>
+    </w:p>
+    <w:p>
+      <w:pPr>
+        <w:pStyle w:val="ListParagraph1"/>
+        <w:spacing w:after="0"/>
+        <w:rPr>
+          <w:rFonts w:ascii="Times New Roman" w:hAnsi="Times New Roman" w:cs="Times New Roman"/>
+          <w:b/>
+          <w:sz w:val="28"/>
+          <w:szCs w:val="28"/>
+        </w:rPr>
+      </w:pPr>
+    </w:p>
+    <w:p>
+      <w:pPr>
+        <w:pStyle w:val="ListParagraph1"/>
+        <w:spacing w:after="0"/>
+        <w:rPr>
+          <w:rFonts w:ascii="Times New Roman" w:hAnsi="Times New Roman" w:cs="Times New Roman"/>
+          <w:b/>
+          <w:sz w:val="28"/>
+          <w:szCs w:val="28"/>
+        </w:rPr>
+      </w:pPr>
+    </w:p>
+    <w:p>
+      <w:pPr>
+        <w:pStyle w:val="ListParagraph1"/>
+        <w:spacing w:after="0"/>
+        <w:rPr>
+          <w:rFonts w:ascii="Times New Roman" w:hAnsi="Times New Roman" w:cs="Times New Roman"/>
+          <w:b/>
+          <w:sz w:val="28"/>
+          <w:szCs w:val="28"/>
+        </w:rPr>
+      </w:pPr>
+    </w:p>
+    <w:p>
+      <w:pPr>
+        <w:pStyle w:val="ListParagraph1"/>
+        <w:spacing w:after="0"/>
+        <w:rPr>
+          <w:rFonts w:ascii="Times New Roman" w:hAnsi="Times New Roman" w:cs="Times New Roman"/>
+          <w:b/>
+          <w:sz w:val="28"/>
+          <w:szCs w:val="28"/>
+        </w:rPr>
+      </w:pPr>
+    </w:p>
+    <w:p>
+      <w:pPr>
+        <w:pStyle w:val="ListParagraph1"/>
+        <w:spacing w:after="0"/>
+        <w:rPr>
+          <w:rFonts w:ascii="Times New Roman" w:hAnsi="Times New Roman" w:cs="Times New Roman"/>
+          <w:b/>
+          <w:sz w:val="28"/>
+          <w:szCs w:val="28"/>
+        </w:rPr>
+      </w:pPr>
+    </w:p>
+    <w:p>
+      <w:pPr>
+        <w:pStyle w:val="ListParagraph1"/>
+        <w:spacing w:after="0"/>
+        <w:rPr>
+          <w:rFonts w:ascii="Times New Roman" w:hAnsi="Times New Roman" w:cs="Times New Roman"/>
+          <w:b/>
+          <w:sz w:val="28"/>
+          <w:szCs w:val="28"/>
+        </w:rPr>
+      </w:pPr>
+    </w:p>
+    <w:p>
+      <w:pPr>
+        <w:pStyle w:val="ListParagraph1"/>
+        <w:spacing w:after="0"/>
+        <w:rPr>
+          <w:rFonts w:ascii="Times New Roman" w:hAnsi="Times New Roman" w:cs="Times New Roman"/>
+          <w:b/>
+          <w:sz w:val="28"/>
+          <w:szCs w:val="28"/>
+        </w:rPr>
+      </w:pPr>
+    </w:p>
+    <w:p>
+      <w:pPr>
+        <w:pStyle w:val="ListParagraph1"/>
+        <w:spacing w:after="0"/>
+        <w:rPr>
+          <w:rFonts w:ascii="Times New Roman" w:hAnsi="Times New Roman" w:cs="Times New Roman"/>
+          <w:b/>
+          <w:sz w:val="28"/>
+          <w:szCs w:val="28"/>
+        </w:rPr>
+      </w:pPr>
+    </w:p>
+    <w:p>
+      <w:pPr>
+        <w:pStyle w:val="ListParagraph1"/>
+        <w:spacing w:after="0"/>
+        <w:rPr>
+          <w:rFonts w:ascii="Times New Roman" w:hAnsi="Times New Roman" w:cs="Times New Roman"/>
+          <w:b/>
+          <w:sz w:val="28"/>
+          <w:szCs w:val="28"/>
+        </w:rPr>
+      </w:pPr>
+    </w:p>
+    <w:p>
+      <w:pPr>
+        <w:pStyle w:val="ListParagraph1"/>
+        <w:spacing w:after="0"/>
+        <w:rPr>
+          <w:rFonts w:ascii="Times New Roman" w:hAnsi="Times New Roman" w:cs="Times New Roman"/>
+          <w:b/>
+          <w:sz w:val="28"/>
+          <w:szCs w:val="28"/>
+        </w:rPr>
+      </w:pPr>
+    </w:p>
+    <w:p>
+      <w:pPr>
+        <w:pStyle w:val="ListParagraph1"/>
+        <w:spacing w:after="0"/>
+        <w:rPr>
+          <w:rFonts w:ascii="Times New Roman" w:hAnsi="Times New Roman" w:cs="Times New Roman"/>
+          <w:b/>
+          <w:sz w:val="28"/>
+          <w:szCs w:val="28"/>
+        </w:rPr>
+      </w:pPr>
+    </w:p>
+    <w:p>
+      <w:pPr>
+        <w:pStyle w:val="ListParagraph1"/>
+        <w:spacing w:after="0"/>
+        <w:rPr>
+          <w:rFonts w:ascii="Times New Roman" w:hAnsi="Times New Roman" w:cs="Times New Roman"/>
+          <w:b/>
+          <w:sz w:val="28"/>
+          <w:szCs w:val="28"/>
+        </w:rPr>
+      </w:pPr>
+    </w:p>
+    <w:p>
+      <w:pPr>
+        <w:pStyle w:val="ListParagraph1"/>
+        <w:spacing w:after="0"/>
+        <w:rPr>
+          <w:rFonts w:ascii="Times New Roman" w:hAnsi="Times New Roman" w:cs="Times New Roman"/>
+          <w:b/>
+          <w:sz w:val="28"/>
+          <w:szCs w:val="28"/>
+        </w:rPr>
+      </w:pPr>
+    </w:p>
+    <w:p>
+      <w:pPr>
+        <w:pStyle w:val="ListParagraph1"/>
+        <w:spacing w:after="0"/>
+        <w:rPr>
+          <w:rFonts w:ascii="Times New Roman" w:hAnsi="Times New Roman" w:cs="Times New Roman"/>
+          <w:b/>
+          <w:sz w:val="28"/>
+          <w:szCs w:val="28"/>
+        </w:rPr>
+      </w:pPr>
+    </w:p>
+    <w:p>
+      <w:pPr>
+        <w:pStyle w:val="ListParagraph1"/>
+        <w:spacing w:after="0"/>
+        <w:ind w:left="0"/>
+        <w:rPr>
+          <w:rFonts w:ascii="Times New Roman" w:hAnsi="Times New Roman" w:cs="Times New Roman"/>
+          <w:b/>
+          <w:sz w:val="28"/>
+          <w:szCs w:val="28"/>
+        </w:rPr>
+      </w:pPr>
+    </w:p>
+    <w:p>
+      <w:pPr>
+        <w:pStyle w:val="ListParagraph1"/>
+        <w:spacing w:after="0"/>
+        <w:ind w:left="0"/>
+        <w:jc w:val="both"/>
+        <w:rPr>
+          <w:rFonts w:ascii="Times New Roman" w:hAnsi="Times New Roman" w:cs="Times New Roman"/>
+          <w:b/>
+          <w:sz w:val="28"/>
+          <w:szCs w:val="28"/>
+        </w:rPr>
+      </w:pPr>
+      <w:r>
+        <w:rPr>
+          <w:rFonts w:ascii="Times New Roman" w:hAnsi="Times New Roman" w:cs="Times New Roman"/>
+          <w:b/>
+          <w:sz w:val="28"/>
+          <w:szCs w:val="28"/>
+        </w:rPr>
+        <w:tab/>
+      </w:r>
+    </w:p>
+    <w:p>
+      <w:pPr>
+        <w:pStyle w:val="ListParagraph1"/>
+        <w:spacing w:after="0"/>
+        <w:ind w:left="0"/>
+        <w:jc w:val="both"/>
+        <w:rPr>
+          <w:rFonts w:ascii="Times New Roman" w:hAnsi="Times New Roman" w:cs="Times New Roman"/>
+          <w:b/>
+          <w:sz w:val="28"/>
+          <w:szCs w:val="28"/>
+        </w:rPr>
+      </w:pPr>
+    </w:p>
+    <w:p>
+      <w:pPr>
+        <w:pStyle w:val="ListParagraph1"/>
+        <w:spacing w:after="0"/>
+        <w:ind w:left="0"/>
+        <w:jc w:val="both"/>
+        <w:rPr>
+          <w:rFonts w:ascii="Times New Roman" w:hAnsi="Times New Roman" w:cs="Times New Roman"/>
+          <w:b/>
+          <w:sz w:val="28"/>
+          <w:szCs w:val="28"/>
+        </w:rPr>
+      </w:pPr>
+    </w:p>
+    <w:p>
+      <w:pPr>
+        <w:pStyle w:val="ListParagraph1"/>
+        <w:spacing w:after="0"/>
+        <w:ind w:left="0"/>
+        <w:jc w:val="both"/>
+        <w:rPr>
+          <w:rFonts w:ascii="Times New Roman" w:hAnsi="Times New Roman" w:cs="Times New Roman"/>
+          <w:b/>
+          <w:sz w:val="28"/>
+          <w:szCs w:val="28"/>
+        </w:rPr>
+      </w:pPr>
+      <w:r>
+        <w:rPr>
+          <w:rFonts w:ascii="Times New Roman" w:hAnsi="Times New Roman" w:cs="Times New Roman"/>
+          <w:b/>
+          <w:sz w:val="28"/>
+          <w:szCs w:val="28"/>
+        </w:rPr>
+        <w:t xml:space="preserve">         </w:t>
+      </w:r>
+      <w:r>
+        <w:rPr>
+          <w:rFonts w:ascii="Times New Roman" w:hAnsi="Times New Roman" w:cs="Times New Roman"/>
+          <w:b/>
+          <w:sz w:val="28"/>
+          <w:szCs w:val="28"/>
+        </w:rPr>
         <w:t xml:space="preserve">About the Project: </w:t>
       </w:r>
     </w:p>
     <w:p>
       <w:pPr>
-        <w:pStyle w:val="ListParagraph1"/>
-        <w:spacing w:after="0"/>
+        <w:pStyle w:val="NormalWeb"/>
+        <w:shd w:val="clear" w:color="auto" w:fill="FFFFFF"/>
+        <w:spacing w:before="120" w:beforeAutospacing="0" w:after="120" w:afterAutospacing="0"/>
+        <w:ind w:left="720"/>
         <w:jc w:val="both"/>
         <w:rPr>
-          <w:rFonts w:ascii="Times New Roman" w:hAnsi="Times New Roman" w:cs="Times New Roman"/>
+          <w:lang w:val="en-IN"/>
+        </w:rPr>
+      </w:pPr>
+      <w:r>
+        <w:t>Reminder Application is an complete java based application which allow the user to</w:t>
+      </w:r>
+      <w:r>
+        <w:rPr>
+          <w:lang w:val="en-IN"/>
+        </w:rPr>
+        <w:t xml:space="preserve">  gives reminder to a client about the payment dues of a certain purchase made.The Reminder are given by email or SMS on given date.</w:t>
+      </w:r>
+    </w:p>
+    <w:p>
+      <w:pPr>
+        <w:pStyle w:val="NormalWeb"/>
+        <w:shd w:val="clear" w:color="auto" w:fill="FFFFFF"/>
+        <w:spacing w:before="120" w:beforeAutospacing="0" w:after="120" w:afterAutospacing="0" w:line="276" w:lineRule="auto"/>
+        <w:ind w:left="720"/>
+        <w:jc w:val="both"/>
+        <w:rPr>
           <w:color w:val="222222"/>
-          <w:sz w:val="24"/>
-          <w:szCs w:val="24"/>
-          <w:shd w:val="clear" w:color="auto" w:fill="FFFFFF"/>
-        </w:rPr>
-      </w:pPr>
-      <w:r>
-        <w:rPr>
-          <w:rFonts w:ascii="Times New Roman" w:hAnsi="Times New Roman" w:cs="Times New Roman"/>
+        </w:rPr>
+      </w:pPr>
+      <w:r>
+        <w:rPr>
+          <w:lang w:val="en-IN"/>
+        </w:rPr>
+        <w:t>Also a reminder to the owner for certain goods on reaching the threshold value using pop window.</w:t>
+      </w:r>
+      <w:r>
+        <w:rPr>
+          <w:b/>
           <w:bCs/>
           <w:color w:val="222222"/>
-          <w:sz w:val="24"/>
+        </w:rPr>
+        <w:t xml:space="preserve"> </w:t>
+      </w:r>
+      <w:r>
+        <w:rPr>
+          <w:bCs/>
+          <w:color w:val="222222"/>
+        </w:rPr>
+        <w:t>Reminder software</w:t>
+      </w:r>
+      <w:r>
+        <w:rPr>
+          <w:color w:val="222222"/>
+        </w:rPr>
+        <w:t xml:space="preserve"> is a type of time management computer software that is designed to alert the user of important events that they have input to the program. </w:t>
+      </w:r>
+    </w:p>
+    <w:p>
+      <w:pPr>
+        <w:pStyle w:val="NormalWeb"/>
+        <w:shd w:val="clear" w:color="auto" w:fill="FFFFFF"/>
+        <w:spacing w:before="120" w:beforeAutospacing="0" w:after="120" w:afterAutospacing="0" w:line="276" w:lineRule="auto"/>
+        <w:ind w:left="720"/>
+        <w:jc w:val="both"/>
+      </w:pPr>
+      <w:r>
+        <w:rPr>
+          <w:color w:val="222222"/>
+        </w:rPr>
+        <w:t>Most programs provide a calendar or list view of events, as well as a reminding technique. Most common reminding techniques are pop-up dialog boxes and auditory alarms.</w:t>
+      </w:r>
+      <w:r>
+        <w:t xml:space="preserve"> </w:t>
+      </w:r>
+    </w:p>
+    <w:p>
+      <w:pPr>
+        <w:pStyle w:val="NormalWeb"/>
+        <w:shd w:val="clear" w:color="auto" w:fill="FFFFFF"/>
+        <w:spacing w:before="120" w:beforeAutospacing="0" w:after="120" w:afterAutospacing="0" w:line="276" w:lineRule="auto"/>
+        <w:ind w:left="720"/>
+        <w:jc w:val="both"/>
+        <w:rPr>
+          <w:color w:val="222222"/>
+        </w:rPr>
+      </w:pPr>
+      <w:r>
+        <w:rPr>
+          <w:color w:val="222222"/>
+        </w:rPr>
+        <w:t>It is used to sent the reminder of any event to notify the people. It provides functionality of creating and editing Reminder lists, sending reminders to the specified persons through email and SMS at the specified time and frequency. This application can be used stand alone or can be integrated</w:t>
+      </w:r>
+      <w:r>
+        <w:rPr>
+          <w:color w:val="222222"/>
+        </w:rPr>
+        <w:t xml:space="preserve"> with another</w:t>
+      </w:r>
+      <w:r>
+        <w:rPr>
+          <w:color w:val="222222"/>
+        </w:rPr>
+        <w:t xml:space="preserve"> portal as a service.</w:t>
+      </w:r>
+    </w:p>
+    <w:p>
+      <w:pPr>
+        <w:ind w:left="705" w:firstLine="0"/>
+        <w:rPr>
           <w:szCs w:val="24"/>
-          <w:shd w:val="clear" w:color="auto" w:fill="FFFFFF"/>
-        </w:rPr>
-        <w:t>Machine translation</w:t>
-      </w:r>
-      <w:r>
-        <w:rPr>
-          <w:rFonts w:ascii="Times New Roman" w:hAnsi="Times New Roman" w:cs="Times New Roman"/>
-          <w:color w:val="222222"/>
+          <w:lang w:val="en-IN"/>
+        </w:rPr>
+      </w:pPr>
+    </w:p>
+    <w:p>
+      <w:pPr>
+        <w:pStyle w:val="ListParagraph1"/>
+        <w:spacing w:after="0"/>
+        <w:jc w:val="both"/>
+        <w:rPr>
+          <w:rFonts w:ascii="Times New Roman" w:hAnsi="Times New Roman" w:cs="Times New Roman"/>
           <w:sz w:val="24"/>
           <w:szCs w:val="24"/>
-          <w:shd w:val="clear" w:color="auto" w:fill="FFFFFF"/>
-        </w:rPr>
-        <w:t xml:space="preserve"> is a sub-field of </w:t>
-      </w:r>
+        </w:rPr>
+      </w:pPr>
       <w:r>
         <w:rPr>
           <w:rFonts w:ascii="Times New Roman" w:hAnsi="Times New Roman" w:cs="Times New Roman"/>
           <w:sz w:val="24"/>
           <w:szCs w:val="24"/>
-          <w:shd w:val="clear" w:color="auto" w:fill="FFFFFF"/>
-        </w:rPr>
-        <w:t>computational linguistics</w:t>
-      </w:r>
-      <w:r>
-        <w:rPr>
-          <w:rFonts w:ascii="Times New Roman" w:hAnsi="Times New Roman" w:cs="Times New Roman"/>
-          <w:color w:val="222222"/>
+        </w:rPr>
+        <w:t xml:space="preserve"> </w:t>
+      </w:r>
+      <w:r>
+        <w:rPr>
+          <w:rFonts w:ascii="Times New Roman" w:hAnsi="Times New Roman" w:cs="Times New Roman"/>
+          <w:b/>
+          <w:sz w:val="28"/>
+          <w:szCs w:val="28"/>
+        </w:rPr>
+        <w:t xml:space="preserve">Motivation: </w:t>
+      </w:r>
+    </w:p>
+    <w:p>
+      <w:pPr>
+        <w:pStyle w:val="ListParagraph1"/>
+        <w:spacing w:after="0"/>
+        <w:jc w:val="both"/>
+        <w:rPr>
+          <w:rFonts w:ascii="Times New Roman" w:hAnsi="Times New Roman" w:cs="Times New Roman"/>
+          <w:sz w:val="24"/>
+        </w:rPr>
+      </w:pPr>
+      <w:r>
+        <w:rPr>
+          <w:rFonts w:ascii="Times New Roman" w:hAnsi="Times New Roman" w:cs="Times New Roman"/>
+          <w:sz w:val="24"/>
+        </w:rPr>
+        <w:t>The motiv</w:t>
+      </w:r>
+      <w:r>
+        <w:rPr>
+          <w:rFonts w:ascii="Times New Roman" w:hAnsi="Times New Roman" w:cs="Times New Roman"/>
+          <w:sz w:val="24"/>
+        </w:rPr>
+        <w:t>ation behind this project is</w:t>
+      </w:r>
+      <w:r>
+        <w:rPr>
+          <w:rFonts w:ascii="Times New Roman" w:hAnsi="Times New Roman" w:cs="Times New Roman"/>
+          <w:sz w:val="24"/>
+        </w:rPr>
+        <w:t xml:space="preserve"> </w:t>
+      </w:r>
+      <w:r>
+        <w:rPr>
+          <w:rFonts w:ascii="Times New Roman" w:hAnsi="Times New Roman" w:cs="Times New Roman"/>
+          <w:sz w:val="24"/>
+        </w:rPr>
+        <w:t>th</w:t>
+      </w:r>
+      <w:r>
+        <w:rPr>
+          <w:rFonts w:ascii="Times New Roman" w:hAnsi="Times New Roman" w:cs="Times New Roman"/>
+          <w:sz w:val="24"/>
+        </w:rPr>
+        <w:t>at the customer is</w:t>
+      </w:r>
+      <w:r>
+        <w:rPr>
+          <w:rFonts w:ascii="Times New Roman" w:hAnsi="Times New Roman" w:cs="Times New Roman"/>
+          <w:sz w:val="24"/>
+        </w:rPr>
+        <w:t xml:space="preserve"> given the officia</w:t>
+      </w:r>
+      <w:r>
+        <w:rPr>
+          <w:rFonts w:ascii="Times New Roman" w:hAnsi="Times New Roman" w:cs="Times New Roman"/>
+          <w:sz w:val="24"/>
+        </w:rPr>
+        <w:t>l reminders through Email or SMS</w:t>
+      </w:r>
+      <w:r>
+        <w:rPr>
+          <w:rFonts w:ascii="Times New Roman" w:hAnsi="Times New Roman" w:cs="Times New Roman"/>
+          <w:sz w:val="24"/>
+        </w:rPr>
+        <w:t xml:space="preserve"> of the payment dues so that the future business relationships would not affect. </w:t>
+      </w:r>
+    </w:p>
+    <w:p>
+      <w:pPr>
+        <w:pStyle w:val="ListParagraph1"/>
+        <w:spacing w:after="0"/>
+        <w:jc w:val="both"/>
+        <w:rPr>
+          <w:rFonts w:ascii="Times New Roman" w:hAnsi="Times New Roman" w:cs="Times New Roman"/>
+          <w:sz w:val="24"/>
+        </w:rPr>
+      </w:pPr>
+      <w:r>
+        <w:rPr>
+          <w:rFonts w:ascii="Times New Roman" w:hAnsi="Times New Roman" w:cs="Times New Roman"/>
+          <w:sz w:val="24"/>
+        </w:rPr>
+        <w:t>Sometimes we come across many cases of the payment dues which the client refuses to pay after. Also,</w:t>
+      </w:r>
+      <w:r>
+        <w:rPr>
+          <w:rFonts w:ascii="Times New Roman" w:hAnsi="Times New Roman" w:cs="Times New Roman"/>
+          <w:sz w:val="24"/>
+        </w:rPr>
+        <w:t xml:space="preserve"> The client could not deny to pay remaining dues </w:t>
+      </w:r>
+      <w:r>
+        <w:rPr>
+          <w:rFonts w:ascii="Times New Roman" w:hAnsi="Times New Roman" w:cs="Times New Roman"/>
+          <w:sz w:val="24"/>
+        </w:rPr>
+        <w:t>as the officially Email or Sms have been send to them.</w:t>
+      </w:r>
+    </w:p>
+    <w:p>
+      <w:pPr>
+        <w:pStyle w:val="ListParagraph1"/>
+        <w:spacing w:after="0"/>
+        <w:ind w:left="0"/>
+        <w:rPr>
+          <w:rFonts w:ascii="Times New Roman" w:hAnsi="Times New Roman" w:cs="Times New Roman"/>
+          <w:b/>
+          <w:sz w:val="24"/>
+        </w:rPr>
+      </w:pPr>
+      <w:r>
+        <w:rPr>
+          <w:rFonts w:ascii="Times New Roman" w:hAnsi="Times New Roman" w:cs="Times New Roman"/>
+          <w:b/>
+          <w:sz w:val="24"/>
+        </w:rPr>
+        <w:tab/>
+      </w:r>
+    </w:p>
+    <w:p>
+      <w:pPr>
+        <w:pStyle w:val="ListParagraph1"/>
+        <w:spacing w:after="0"/>
+        <w:ind w:left="0" w:firstLine="720"/>
+        <w:rPr>
+          <w:rFonts w:ascii="Times New Roman" w:hAnsi="Times New Roman" w:cs="Times New Roman"/>
+          <w:b/>
+          <w:sz w:val="28"/>
+          <w:szCs w:val="28"/>
+        </w:rPr>
+      </w:pPr>
+      <w:r>
+        <w:rPr>
+          <w:rFonts w:ascii="Times New Roman" w:hAnsi="Times New Roman" w:cs="Times New Roman"/>
+          <w:b/>
+          <w:sz w:val="28"/>
+          <w:szCs w:val="28"/>
+        </w:rPr>
+        <w:t>Future Prospects:</w:t>
+      </w:r>
+    </w:p>
+    <w:p>
+      <w:pPr>
+        <w:pStyle w:val="ListParagraph1"/>
+        <w:spacing w:after="0"/>
+        <w:jc w:val="both"/>
+        <w:rPr>
+          <w:rFonts w:ascii="Times New Roman" w:hAnsi="Times New Roman" w:cs="Times New Roman"/>
+          <w:sz w:val="24"/>
+        </w:rPr>
+      </w:pPr>
+      <w:r>
+        <w:rPr>
+          <w:rFonts w:ascii="Times New Roman" w:hAnsi="Times New Roman" w:cs="Times New Roman"/>
+          <w:sz w:val="24"/>
+        </w:rPr>
+        <w:t xml:space="preserve">Further modification </w:t>
+      </w:r>
+      <w:r>
+        <w:rPr>
+          <w:rFonts w:ascii="Times New Roman" w:hAnsi="Times New Roman" w:cs="Times New Roman"/>
+          <w:sz w:val="24"/>
+        </w:rPr>
+        <w:t xml:space="preserve">that </w:t>
+      </w:r>
+      <w:r>
+        <w:rPr>
+          <w:rFonts w:ascii="Times New Roman" w:hAnsi="Times New Roman" w:cs="Times New Roman"/>
+          <w:sz w:val="24"/>
+        </w:rPr>
+        <w:t xml:space="preserve">can be done in the system such as </w:t>
+      </w:r>
+      <w:r>
+        <w:rPr>
+          <w:rFonts w:ascii="Times New Roman" w:hAnsi="Times New Roman" w:cs="Times New Roman"/>
+          <w:sz w:val="24"/>
+        </w:rPr>
+        <w:t xml:space="preserve">getting feedback </w:t>
+      </w:r>
+      <w:r>
+        <w:rPr>
+          <w:rFonts w:ascii="Times New Roman" w:hAnsi="Times New Roman" w:cs="Times New Roman"/>
+          <w:sz w:val="24"/>
+        </w:rPr>
+        <w:t xml:space="preserve">from the clients </w:t>
+      </w:r>
+      <w:r>
+        <w:rPr>
+          <w:rFonts w:ascii="Times New Roman" w:hAnsi="Times New Roman" w:cs="Times New Roman"/>
+          <w:sz w:val="24"/>
+        </w:rPr>
+        <w:t>for the past purchases made</w:t>
+      </w:r>
+      <w:r>
+        <w:rPr>
+          <w:rFonts w:ascii="Times New Roman" w:hAnsi="Times New Roman" w:cs="Times New Roman"/>
+          <w:sz w:val="24"/>
+        </w:rPr>
+        <w:t>.</w:t>
+      </w:r>
+      <w:r>
+        <w:rPr>
+          <w:rFonts w:ascii="Times New Roman" w:hAnsi="Times New Roman" w:cs="Times New Roman"/>
+          <w:sz w:val="24"/>
+        </w:rPr>
+        <w:t xml:space="preserve"> </w:t>
+      </w:r>
+    </w:p>
+    <w:p>
+      <w:pPr>
+        <w:pStyle w:val="ListParagraph1"/>
+        <w:spacing w:after="0"/>
+        <w:jc w:val="both"/>
+        <w:rPr>
+          <w:rFonts w:ascii="Times New Roman" w:hAnsi="Times New Roman" w:cs="Times New Roman"/>
+          <w:sz w:val="24"/>
+        </w:rPr>
+      </w:pPr>
+      <w:r>
+        <w:rPr>
+          <w:rFonts w:ascii="Times New Roman" w:hAnsi="Times New Roman" w:cs="Times New Roman"/>
+          <w:sz w:val="24"/>
+        </w:rPr>
+        <w:t xml:space="preserve">More modification can be </w:t>
+      </w:r>
+      <w:r>
+        <w:rPr>
+          <w:rFonts w:ascii="Times New Roman" w:hAnsi="Times New Roman" w:cs="Times New Roman"/>
+          <w:sz w:val="24"/>
+        </w:rPr>
+        <w:t xml:space="preserve">getting </w:t>
+      </w:r>
+      <w:r>
+        <w:rPr>
+          <w:rFonts w:ascii="Times New Roman" w:hAnsi="Times New Roman" w:cs="Times New Roman"/>
+          <w:sz w:val="24"/>
+        </w:rPr>
+        <w:t>pop windows about the products that have reached their threshold value in our stock, reminding the customers about their past purchases and their would have reached th</w:t>
+      </w:r>
+      <w:r>
+        <w:rPr>
+          <w:rFonts w:ascii="Times New Roman" w:hAnsi="Times New Roman" w:cs="Times New Roman"/>
+          <w:sz w:val="24"/>
+        </w:rPr>
+        <w:t>e threshold values.</w:t>
+      </w:r>
+    </w:p>
+    <w:p>
+      <w:pPr>
+        <w:pStyle w:val="ListParagraph1"/>
+        <w:spacing w:after="0"/>
+        <w:jc w:val="both"/>
+        <w:rPr>
+          <w:rFonts w:ascii="Times New Roman" w:hAnsi="Times New Roman" w:cs="Times New Roman"/>
+          <w:sz w:val="24"/>
+        </w:rPr>
+      </w:pPr>
+      <w:r>
+        <w:rPr>
+          <w:rFonts w:ascii="Times New Roman" w:hAnsi="Times New Roman" w:cs="Times New Roman"/>
+          <w:sz w:val="24"/>
+        </w:rPr>
+        <w:t>Recommending the clients about the current and upcoming offers on certain products.</w:t>
+      </w:r>
+    </w:p>
+    <w:p>
+      <w:pPr>
+        <w:pStyle w:val="ListParagraph1"/>
+        <w:spacing w:after="0"/>
+        <w:rPr>
+          <w:rFonts w:ascii="Times New Roman" w:hAnsi="Times New Roman" w:cs="Times New Roman"/>
+          <w:b/>
+          <w:sz w:val="24"/>
+        </w:rPr>
+      </w:pPr>
+    </w:p>
+    <w:p>
+      <w:pPr>
+        <w:pStyle w:val="ListParagraph1"/>
+        <w:spacing w:after="0"/>
+        <w:ind w:left="0" w:firstLine="720"/>
+        <w:rPr>
+          <w:rFonts w:ascii="Times New Roman" w:hAnsi="Times New Roman" w:cs="Times New Roman"/>
+          <w:b/>
+          <w:sz w:val="28"/>
+          <w:szCs w:val="28"/>
+        </w:rPr>
+      </w:pPr>
+      <w:r>
+        <w:rPr>
+          <w:rFonts w:ascii="Times New Roman" w:hAnsi="Times New Roman" w:cs="Times New Roman"/>
+          <w:b/>
+          <w:sz w:val="28"/>
+          <w:szCs w:val="28"/>
+        </w:rPr>
+        <w:t>Modules</w:t>
+      </w:r>
+      <w:r>
+        <w:rPr>
+          <w:rFonts w:ascii="Times New Roman" w:hAnsi="Times New Roman" w:cs="Times New Roman"/>
+          <w:b/>
+          <w:sz w:val="28"/>
+          <w:szCs w:val="28"/>
+        </w:rPr>
+        <w:t>:</w:t>
+      </w:r>
+    </w:p>
+    <w:p>
+      <w:pPr>
+        <w:pStyle w:val="ListParagraph1"/>
+        <w:spacing w:after="0"/>
+        <w:ind w:left="0" w:firstLine="720"/>
+        <w:rPr>
+          <w:rFonts w:ascii="Times New Roman" w:hAnsi="Times New Roman" w:cs="Times New Roman"/>
+          <w:b/>
+          <w:sz w:val="28"/>
+          <w:szCs w:val="28"/>
+        </w:rPr>
+      </w:pPr>
+    </w:p>
+    <w:p>
+      <w:pPr>
+        <w:pStyle w:val="ListParagraph1"/>
+        <w:numPr>
+          <w:ilvl w:val="0"/>
+          <w:numId w:val="6"/>
+        </w:numPr>
+        <w:spacing w:after="0"/>
+        <w:jc w:val="both"/>
+        <w:rPr>
+          <w:rFonts w:ascii="Times New Roman" w:hAnsi="Times New Roman" w:cs="Times New Roman"/>
           <w:sz w:val="24"/>
           <w:szCs w:val="24"/>
-          <w:shd w:val="clear" w:color="auto" w:fill="FFFFFF"/>
-        </w:rPr>
-        <w:t> that investigates the use of software to </w:t>
+        </w:rPr>
+      </w:pPr>
+      <w:r>
+        <w:rPr>
+          <w:rFonts w:ascii="Times New Roman" w:hAnsi="Times New Roman" w:cs="Times New Roman"/>
+          <w:b/>
+          <w:sz w:val="28"/>
+          <w:szCs w:val="28"/>
+        </w:rPr>
+        <w:t>Login Module</w:t>
+      </w:r>
+      <w:r>
+        <w:rPr>
+          <w:rFonts w:ascii="Times New Roman" w:hAnsi="Times New Roman" w:cs="Times New Roman"/>
+          <w:b/>
+          <w:sz w:val="28"/>
+          <w:szCs w:val="28"/>
+        </w:rPr>
+        <w:t xml:space="preserve">: </w:t>
       </w:r>
       <w:r>
         <w:rPr>
           <w:rFonts w:ascii="Times New Roman" w:hAnsi="Times New Roman" w:cs="Times New Roman"/>
           <w:sz w:val="24"/>
           <w:szCs w:val="24"/>
-          <w:shd w:val="clear" w:color="auto" w:fill="FFFFFF"/>
-        </w:rPr>
-        <w:t>translate</w:t>
-      </w:r>
-      <w:r>
-        <w:rPr>
-          <w:rFonts w:ascii="Times New Roman" w:hAnsi="Times New Roman" w:cs="Times New Roman"/>
-          <w:color w:val="222222"/>
+        </w:rPr>
+        <w:t>This module is used to login in to the application.</w:t>
+      </w:r>
+    </w:p>
+    <w:p>
+      <w:pPr>
+        <w:pStyle w:val="ListParagraph1"/>
+        <w:numPr>
+          <w:ilvl w:val="0"/>
+          <w:numId w:val="6"/>
+        </w:numPr>
+        <w:spacing w:after="0"/>
+        <w:jc w:val="both"/>
+        <w:rPr>
+          <w:rFonts w:ascii="Times New Roman" w:hAnsi="Times New Roman" w:cs="Times New Roman"/>
+          <w:b/>
           <w:sz w:val="24"/>
           <w:szCs w:val="24"/>
-          <w:shd w:val="clear" w:color="auto" w:fill="FFFFFF"/>
-        </w:rPr>
-        <w:t> text or speech from one </w:t>
+        </w:rPr>
+      </w:pPr>
+      <w:r>
+        <w:rPr>
+          <w:rFonts w:ascii="Times New Roman" w:hAnsi="Times New Roman" w:cs="Times New Roman"/>
+          <w:b/>
+          <w:sz w:val="28"/>
+          <w:szCs w:val="28"/>
+        </w:rPr>
+        <w:t xml:space="preserve">Home page Module: </w:t>
       </w:r>
       <w:r>
         <w:rPr>
           <w:rFonts w:ascii="Times New Roman" w:hAnsi="Times New Roman" w:cs="Times New Roman"/>
           <w:sz w:val="24"/>
           <w:szCs w:val="24"/>
-          <w:shd w:val="clear" w:color="auto" w:fill="FFFFFF"/>
-        </w:rPr>
-        <w:t>language</w:t>
-      </w:r>
-      <w:r>
-        <w:rPr>
-          <w:rFonts w:ascii="Times New Roman" w:hAnsi="Times New Roman" w:cs="Times New Roman"/>
-          <w:color w:val="222222"/>
+        </w:rPr>
+        <w:t>This module is used to traverse through the application in different pages.</w:t>
+      </w:r>
+    </w:p>
+    <w:p>
+      <w:pPr>
+        <w:pStyle w:val="ListParagraph1"/>
+        <w:numPr>
+          <w:ilvl w:val="0"/>
+          <w:numId w:val="6"/>
+        </w:numPr>
+        <w:spacing w:after="0"/>
+        <w:jc w:val="both"/>
+        <w:rPr>
+          <w:rFonts w:ascii="Times New Roman" w:hAnsi="Times New Roman" w:cs="Times New Roman"/>
+          <w:b/>
+          <w:sz w:val="28"/>
+          <w:szCs w:val="28"/>
+        </w:rPr>
+      </w:pPr>
+      <w:r>
+        <w:rPr>
+          <w:rFonts w:ascii="Times New Roman" w:hAnsi="Times New Roman" w:cs="Times New Roman"/>
+          <w:b/>
+          <w:sz w:val="28"/>
+          <w:szCs w:val="28"/>
+        </w:rPr>
+        <w:lastRenderedPageBreak/>
+        <w:t>New Customer Module:</w:t>
+      </w:r>
+      <w:r>
+        <w:rPr>
+          <w:rFonts w:ascii="Times New Roman" w:hAnsi="Times New Roman" w:cs="Times New Roman"/>
+          <w:b/>
+          <w:sz w:val="28"/>
+          <w:szCs w:val="28"/>
+        </w:rPr>
+        <w:t xml:space="preserve"> </w:t>
+      </w:r>
+      <w:r>
+        <w:rPr>
+          <w:rFonts w:ascii="Times New Roman" w:hAnsi="Times New Roman" w:cs="Times New Roman"/>
           <w:sz w:val="24"/>
           <w:szCs w:val="24"/>
-          <w:shd w:val="clear" w:color="auto" w:fill="FFFFFF"/>
-        </w:rPr>
-        <w:t xml:space="preserve"> to </w:t>
-      </w:r>
-      <w:proofErr w:type="spellStart"/>
-      <w:r>
-        <w:rPr>
-          <w:rFonts w:ascii="Times New Roman" w:hAnsi="Times New Roman" w:cs="Times New Roman"/>
-          <w:color w:val="222222"/>
+        </w:rPr>
+        <w:t>This module will help in adding the new customer for the purchase.</w:t>
+      </w:r>
+    </w:p>
+    <w:p>
+      <w:pPr>
+        <w:pStyle w:val="ListParagraph1"/>
+        <w:numPr>
+          <w:ilvl w:val="0"/>
+          <w:numId w:val="6"/>
+        </w:numPr>
+        <w:spacing w:after="0"/>
+        <w:jc w:val="both"/>
+        <w:rPr>
+          <w:rFonts w:ascii="Times New Roman" w:hAnsi="Times New Roman" w:cs="Times New Roman"/>
+          <w:b/>
+          <w:sz w:val="28"/>
+          <w:szCs w:val="28"/>
+        </w:rPr>
+      </w:pPr>
+      <w:r>
+        <w:rPr>
+          <w:rFonts w:ascii="Times New Roman" w:hAnsi="Times New Roman" w:cs="Times New Roman"/>
+          <w:b/>
+          <w:sz w:val="28"/>
+          <w:szCs w:val="28"/>
+        </w:rPr>
+        <w:t xml:space="preserve">Existing Customer Module: </w:t>
+      </w:r>
+      <w:r>
+        <w:rPr>
+          <w:rFonts w:ascii="Times New Roman" w:hAnsi="Times New Roman" w:cs="Times New Roman"/>
           <w:sz w:val="24"/>
           <w:szCs w:val="24"/>
-          <w:shd w:val="clear" w:color="auto" w:fill="FFFFFF"/>
-        </w:rPr>
-        <w:t>another.This</w:t>
-      </w:r>
-      <w:proofErr w:type="spellEnd"/>
-      <w:r>
-        <w:rPr>
-          <w:rFonts w:ascii="Times New Roman" w:hAnsi="Times New Roman" w:cs="Times New Roman"/>
-          <w:color w:val="222222"/>
+        </w:rPr>
+        <w:t>This module will help in getting knowing the past purchases of customers.</w:t>
+      </w:r>
+    </w:p>
+    <w:p>
+      <w:pPr>
+        <w:pStyle w:val="ListParagraph1"/>
+        <w:numPr>
+          <w:ilvl w:val="0"/>
+          <w:numId w:val="6"/>
+        </w:numPr>
+        <w:spacing w:after="0"/>
+        <w:jc w:val="both"/>
+        <w:rPr>
+          <w:rFonts w:ascii="Times New Roman" w:hAnsi="Times New Roman" w:cs="Times New Roman"/>
+          <w:b/>
+          <w:sz w:val="28"/>
+          <w:szCs w:val="28"/>
+        </w:rPr>
+      </w:pPr>
+      <w:r>
+        <w:rPr>
+          <w:rFonts w:ascii="Times New Roman" w:hAnsi="Times New Roman" w:cs="Times New Roman"/>
+          <w:b/>
+          <w:sz w:val="28"/>
+          <w:szCs w:val="28"/>
+        </w:rPr>
+        <w:t xml:space="preserve">Selling Form Module: </w:t>
+      </w:r>
+      <w:r>
+        <w:rPr>
+          <w:rFonts w:ascii="Times New Roman" w:hAnsi="Times New Roman" w:cs="Times New Roman"/>
           <w:sz w:val="24"/>
           <w:szCs w:val="24"/>
-          <w:shd w:val="clear" w:color="auto" w:fill="FFFFFF"/>
-        </w:rPr>
-        <w:t xml:space="preserve"> project basically</w:t>
-      </w:r>
-      <w:r>
-        <w:rPr>
-          <w:rFonts w:ascii="Times New Roman" w:hAnsi="Times New Roman" w:cs="Times New Roman"/>
-          <w:color w:val="222222"/>
+        </w:rPr>
+        <w:t>This module is used when the customer is interested in purchase.Also, this module will help in generating the receipt for the purchase made.</w:t>
+      </w:r>
+      <w:r>
+        <w:rPr>
+          <w:rFonts w:ascii="Times New Roman" w:hAnsi="Times New Roman" w:cs="Times New Roman"/>
           <w:sz w:val="24"/>
           <w:szCs w:val="24"/>
-          <w:shd w:val="clear" w:color="auto" w:fill="FFFFFF"/>
-        </w:rPr>
-        <w:t xml:space="preserve"> b</w:t>
-      </w:r>
-      <w:r>
-        <w:rPr>
-          <w:rFonts w:ascii="Times New Roman" w:hAnsi="Times New Roman" w:cs="Times New Roman"/>
-          <w:color w:val="222222"/>
+        </w:rPr>
+        <w:t xml:space="preserve"> </w:t>
+      </w:r>
+      <w:r>
+        <w:rPr>
+          <w:rFonts w:ascii="Times New Roman" w:hAnsi="Times New Roman" w:cs="Times New Roman"/>
+          <w:b/>
+          <w:sz w:val="28"/>
+          <w:szCs w:val="28"/>
+        </w:rPr>
+        <w:t xml:space="preserve"> </w:t>
+      </w:r>
+    </w:p>
+    <w:p>
+      <w:pPr>
+        <w:pStyle w:val="ListParagraph1"/>
+        <w:spacing w:after="0"/>
+        <w:ind w:left="0" w:firstLine="720"/>
+        <w:jc w:val="both"/>
+        <w:rPr>
+          <w:rFonts w:ascii="Times New Roman" w:hAnsi="Times New Roman" w:cs="Times New Roman"/>
+          <w:b/>
+          <w:sz w:val="28"/>
+          <w:szCs w:val="28"/>
+        </w:rPr>
+      </w:pPr>
+    </w:p>
+    <w:p>
+      <w:pPr>
+        <w:pStyle w:val="ListParagraph1"/>
+        <w:spacing w:after="0"/>
+        <w:rPr>
+          <w:rFonts w:ascii="Times New Roman" w:hAnsi="Times New Roman" w:cs="Times New Roman"/>
+          <w:b/>
+          <w:sz w:val="28"/>
+          <w:szCs w:val="28"/>
+        </w:rPr>
+      </w:pPr>
+      <w:r>
+        <w:rPr>
+          <w:rFonts w:ascii="Times New Roman" w:hAnsi="Times New Roman" w:cs="Times New Roman"/>
+          <w:b/>
+          <w:sz w:val="28"/>
+          <w:szCs w:val="28"/>
+        </w:rPr>
+        <w:t>Proposed Technologies</w:t>
+      </w:r>
+      <w:r>
+        <w:rPr>
+          <w:rFonts w:ascii="Times New Roman" w:hAnsi="Times New Roman" w:cs="Times New Roman"/>
+          <w:b/>
+          <w:sz w:val="28"/>
+          <w:szCs w:val="28"/>
+        </w:rPr>
+        <w:t>:</w:t>
+      </w:r>
+    </w:p>
+    <w:p>
+      <w:pPr>
+        <w:pStyle w:val="ListParagraph1"/>
+        <w:numPr>
+          <w:ilvl w:val="0"/>
+          <w:numId w:val="7"/>
+        </w:numPr>
+        <w:spacing w:after="0"/>
+        <w:jc w:val="both"/>
+        <w:rPr>
+          <w:rFonts w:ascii="Times New Roman" w:hAnsi="Times New Roman" w:cs="Times New Roman"/>
+          <w:b/>
+          <w:sz w:val="28"/>
+          <w:szCs w:val="28"/>
+        </w:rPr>
+      </w:pPr>
+      <w:r>
+        <w:rPr>
+          <w:rFonts w:ascii="Times New Roman" w:hAnsi="Times New Roman" w:cs="Times New Roman"/>
+          <w:b/>
+          <w:sz w:val="28"/>
+          <w:szCs w:val="28"/>
+        </w:rPr>
+        <w:t>Java:</w:t>
+      </w:r>
+      <w:r>
+        <w:rPr>
+          <w:rFonts w:ascii="Times New Roman" w:hAnsi="Times New Roman" w:cs="Times New Roman"/>
           <w:sz w:val="24"/>
           <w:szCs w:val="24"/>
-          <w:shd w:val="clear" w:color="auto" w:fill="FFFFFF"/>
-        </w:rPr>
-        <w:t>ased on Machine Learning Techniques using neural networks.</w:t>
-      </w:r>
-      <w:r>
-        <w:rPr>
-          <w:rFonts w:ascii="Times New Roman" w:hAnsi="Times New Roman" w:cs="Times New Roman"/>
-          <w:color w:val="222222"/>
+        </w:rPr>
+        <w:t xml:space="preserve"> This is the basic need for this application.</w:t>
+      </w:r>
+      <w:r>
+        <w:rPr>
+          <w:rFonts w:ascii="Times New Roman" w:hAnsi="Times New Roman" w:cs="Times New Roman"/>
           <w:sz w:val="24"/>
           <w:szCs w:val="24"/>
-          <w:shd w:val="clear" w:color="auto" w:fill="FFFFFF"/>
         </w:rPr>
         <w:t xml:space="preserve"> </w:t>
       </w:r>
       <w:r>
         <w:rPr>
           <w:rFonts w:ascii="Times New Roman" w:hAnsi="Times New Roman" w:cs="Times New Roman"/>
-          <w:color w:val="222222"/>
           <w:sz w:val="24"/>
           <w:szCs w:val="24"/>
-          <w:shd w:val="clear" w:color="auto" w:fill="FFFFFF"/>
-        </w:rPr>
-        <w:t>In this project we are translating one language to another using computer.</w:t>
-      </w:r>
-      <w:r>
-        <w:rPr>
-          <w:rFonts w:ascii="Times New Roman" w:hAnsi="Times New Roman" w:cs="Times New Roman"/>
-          <w:color w:val="222222"/>
+        </w:rPr>
+        <w:t>Java should be installed on the System.</w:t>
+      </w:r>
+    </w:p>
+    <w:p>
+      <w:pPr>
+        <w:pStyle w:val="ListParagraph1"/>
+        <w:numPr>
+          <w:ilvl w:val="0"/>
+          <w:numId w:val="7"/>
+        </w:numPr>
+        <w:spacing w:after="0"/>
+        <w:jc w:val="both"/>
+        <w:rPr>
+          <w:rFonts w:ascii="Times New Roman" w:hAnsi="Times New Roman" w:cs="Times New Roman"/>
+          <w:b/>
+          <w:sz w:val="28"/>
+          <w:szCs w:val="28"/>
+        </w:rPr>
+      </w:pPr>
+      <w:r>
+        <w:rPr>
+          <w:rFonts w:ascii="Times New Roman" w:hAnsi="Times New Roman" w:cs="Times New Roman"/>
+          <w:b/>
+          <w:sz w:val="28"/>
+          <w:szCs w:val="28"/>
+        </w:rPr>
+        <w:t>Netbeans:</w:t>
+      </w:r>
+      <w:r>
+        <w:rPr>
+          <w:rFonts w:ascii="Times New Roman" w:hAnsi="Times New Roman" w:cs="Times New Roman"/>
+          <w:b/>
           <w:sz w:val="24"/>
           <w:szCs w:val="24"/>
-          <w:shd w:val="clear" w:color="auto" w:fill="FFFFFF"/>
-        </w:rPr>
-        <w:t xml:space="preserve"> The System will read one language from a file and then writing the corresponding another language to another file.</w:t>
-      </w:r>
-      <w:r>
-        <w:rPr>
-          <w:rFonts w:ascii="Times New Roman" w:hAnsi="Times New Roman" w:cs="Times New Roman"/>
-          <w:color w:val="222222"/>
+        </w:rPr>
+        <w:t xml:space="preserve"> </w:t>
+      </w:r>
+      <w:r>
+        <w:rPr>
+          <w:rFonts w:ascii="Times New Roman" w:hAnsi="Times New Roman" w:cs="Times New Roman"/>
           <w:sz w:val="24"/>
           <w:szCs w:val="24"/>
-          <w:shd w:val="clear" w:color="auto" w:fill="FFFFFF"/>
-        </w:rPr>
-        <w:t xml:space="preserve"> MT performs simple substitution of words in one language for words in another, but that alone usually cannot produce a good translation of a text because recognition of whole phrases and their closest counterparts in the target language is needed. Solving this problem with </w:t>
+        </w:rPr>
+        <w:t>For building the application we need to install the Netbeans IDE.Both the front end i.e GUI and the Backend are used in netbeans.</w:t>
+      </w:r>
+    </w:p>
+    <w:p>
+      <w:pPr>
+        <w:pStyle w:val="ListParagraph1"/>
+        <w:numPr>
+          <w:ilvl w:val="0"/>
+          <w:numId w:val="7"/>
+        </w:numPr>
+        <w:spacing w:after="0"/>
+        <w:jc w:val="both"/>
+        <w:rPr>
+          <w:rFonts w:ascii="Times New Roman" w:hAnsi="Times New Roman" w:cs="Times New Roman"/>
+          <w:b/>
+          <w:sz w:val="28"/>
+          <w:szCs w:val="28"/>
+        </w:rPr>
+      </w:pPr>
+      <w:r>
+        <w:rPr>
+          <w:rFonts w:ascii="Times New Roman" w:hAnsi="Times New Roman" w:cs="Times New Roman"/>
+          <w:b/>
+          <w:sz w:val="28"/>
+          <w:szCs w:val="28"/>
+        </w:rPr>
+        <w:t xml:space="preserve">Mysql: </w:t>
       </w:r>
       <w:r>
         <w:rPr>
           <w:rFonts w:ascii="Times New Roman" w:hAnsi="Times New Roman" w:cs="Times New Roman"/>
           <w:sz w:val="24"/>
           <w:szCs w:val="24"/>
-          <w:shd w:val="clear" w:color="auto" w:fill="FFFFFF"/>
-        </w:rPr>
-        <w:t>corpus</w:t>
-      </w:r>
-      <w:r>
-        <w:rPr>
-          <w:rFonts w:ascii="Times New Roman" w:hAnsi="Times New Roman" w:cs="Times New Roman"/>
-          <w:color w:val="222222"/>
+        </w:rPr>
+        <w:t>For the backend we need Mysql Database installed on the system.All the Records of the application is handled by sql database.</w:t>
+      </w:r>
+    </w:p>
+    <w:p>
+      <w:pPr>
+        <w:pStyle w:val="ListParagraph1"/>
+        <w:numPr>
+          <w:ilvl w:val="0"/>
+          <w:numId w:val="7"/>
+        </w:numPr>
+        <w:spacing w:after="0"/>
+        <w:jc w:val="both"/>
+        <w:rPr>
+          <w:rFonts w:ascii="Times New Roman" w:hAnsi="Times New Roman" w:cs="Times New Roman"/>
+          <w:b/>
+          <w:sz w:val="28"/>
+          <w:szCs w:val="28"/>
+        </w:rPr>
+      </w:pPr>
+      <w:r>
+        <w:rPr>
+          <w:rFonts w:ascii="Times New Roman" w:hAnsi="Times New Roman" w:cs="Times New Roman"/>
+          <w:b/>
+          <w:sz w:val="28"/>
+          <w:szCs w:val="28"/>
+        </w:rPr>
+        <w:t xml:space="preserve">Java Mail API: </w:t>
+      </w:r>
+      <w:r>
+        <w:rPr>
+          <w:rFonts w:ascii="Times New Roman" w:hAnsi="Times New Roman" w:cs="Times New Roman"/>
           <w:sz w:val="24"/>
           <w:szCs w:val="24"/>
-          <w:shd w:val="clear" w:color="auto" w:fill="FFFFFF"/>
-        </w:rPr>
-        <w:t> statistical, and </w:t>
-      </w:r>
-      <w:r>
-        <w:rPr>
-          <w:rFonts w:ascii="Times New Roman" w:hAnsi="Times New Roman" w:cs="Times New Roman"/>
-          <w:sz w:val="24"/>
-          <w:szCs w:val="24"/>
-          <w:shd w:val="clear" w:color="auto" w:fill="FFFFFF"/>
-        </w:rPr>
-        <w:t>neural</w:t>
-      </w:r>
-      <w:r>
-        <w:rPr>
-          <w:rFonts w:ascii="Times New Roman" w:hAnsi="Times New Roman" w:cs="Times New Roman"/>
-          <w:color w:val="222222"/>
-          <w:sz w:val="24"/>
-          <w:szCs w:val="24"/>
-          <w:shd w:val="clear" w:color="auto" w:fill="FFFFFF"/>
-        </w:rPr>
-        <w:t> techniques is a rapidly growing field that is leading to better translations, handling differences in </w:t>
-      </w:r>
-      <w:r>
-        <w:rPr>
-          <w:rFonts w:ascii="Times New Roman" w:hAnsi="Times New Roman" w:cs="Times New Roman"/>
-          <w:sz w:val="24"/>
-          <w:szCs w:val="24"/>
-          <w:shd w:val="clear" w:color="auto" w:fill="FFFFFF"/>
-        </w:rPr>
-        <w:t>linguistic typology</w:t>
-      </w:r>
-      <w:r>
-        <w:rPr>
-          <w:rFonts w:ascii="Times New Roman" w:hAnsi="Times New Roman" w:cs="Times New Roman"/>
-          <w:color w:val="222222"/>
-          <w:sz w:val="24"/>
-          <w:szCs w:val="24"/>
-          <w:shd w:val="clear" w:color="auto" w:fill="FFFFFF"/>
-        </w:rPr>
-        <w:t>, translation of </w:t>
-      </w:r>
-      <w:r>
-        <w:rPr>
-          <w:rFonts w:ascii="Times New Roman" w:hAnsi="Times New Roman" w:cs="Times New Roman"/>
-          <w:sz w:val="24"/>
-          <w:szCs w:val="24"/>
-          <w:shd w:val="clear" w:color="auto" w:fill="FFFFFF"/>
-        </w:rPr>
-        <w:t>idioms</w:t>
-      </w:r>
-      <w:r>
-        <w:rPr>
-          <w:rFonts w:ascii="Times New Roman" w:hAnsi="Times New Roman" w:cs="Times New Roman"/>
-          <w:color w:val="222222"/>
-          <w:sz w:val="24"/>
-          <w:szCs w:val="24"/>
-          <w:shd w:val="clear" w:color="auto" w:fill="FFFFFF"/>
-        </w:rPr>
-        <w:t>, and the isolation of anomalies</w:t>
-      </w:r>
-      <w:r>
-        <w:rPr>
-          <w:rFonts w:ascii="Times New Roman" w:hAnsi="Times New Roman" w:cs="Times New Roman"/>
-          <w:color w:val="222222"/>
-          <w:sz w:val="24"/>
-          <w:szCs w:val="24"/>
-          <w:shd w:val="clear" w:color="auto" w:fill="FFFFFF"/>
-        </w:rPr>
-        <w:t>.</w:t>
-      </w:r>
-    </w:p>
-    <w:p>
-      <w:pPr>
-        <w:pStyle w:val="ListParagraph1"/>
-        <w:spacing w:after="0"/>
+        </w:rPr>
+        <w:t>To send the reminder Email through java application we need the java mail api installed on the system.</w:t>
+      </w:r>
+    </w:p>
+    <w:p>
+      <w:pPr>
+        <w:pStyle w:val="ListParagraph1"/>
+        <w:spacing w:after="0"/>
+        <w:ind w:left="0" w:firstLine="720"/>
         <w:jc w:val="both"/>
         <w:rPr>
           <w:rFonts w:ascii="Times New Roman" w:hAnsi="Times New Roman" w:cs="Times New Roman"/>
           <w:b/>
-          <w:sz w:val="24"/>
-          <w:szCs w:val="24"/>
+          <w:sz w:val="28"/>
+          <w:szCs w:val="28"/>
         </w:rPr>
       </w:pPr>
     </w:p>
@@ -830,102 +2011,14 @@
         <w:pStyle w:val="ListParagraph1"/>
         <w:spacing w:after="0"/>
         <w:ind w:left="0" w:firstLine="720"/>
-        <w:rPr>
-          <w:rFonts w:ascii="Times New Roman" w:hAnsi="Times New Roman" w:cs="Times New Roman"/>
-          <w:b/>
-          <w:sz w:val="28"/>
-          <w:szCs w:val="28"/>
-        </w:rPr>
-      </w:pPr>
-      <w:r>
-        <w:rPr>
-          <w:rFonts w:ascii="Times New Roman" w:hAnsi="Times New Roman" w:cs="Times New Roman"/>
-          <w:b/>
-          <w:sz w:val="28"/>
-          <w:szCs w:val="28"/>
-        </w:rPr>
-        <w:t xml:space="preserve">Motivation: </w:t>
-      </w:r>
-    </w:p>
-    <w:p>
-      <w:pPr>
-        <w:pStyle w:val="ListParagraph1"/>
-        <w:spacing w:after="0"/>
         <w:jc w:val="both"/>
         <w:rPr>
           <w:rFonts w:ascii="Times New Roman" w:hAnsi="Times New Roman" w:cs="Times New Roman"/>
-          <w:sz w:val="24"/>
-        </w:rPr>
-      </w:pPr>
-      <w:r>
-        <w:rPr>
-          <w:rFonts w:ascii="Times New Roman" w:hAnsi="Times New Roman" w:cs="Times New Roman"/>
-          <w:sz w:val="24"/>
-        </w:rPr>
-        <w:t>The motiv</w:t>
-      </w:r>
-      <w:r>
-        <w:rPr>
-          <w:rFonts w:ascii="Times New Roman" w:hAnsi="Times New Roman" w:cs="Times New Roman"/>
-          <w:sz w:val="24"/>
-        </w:rPr>
-        <w:t>ation behind this project is</w:t>
-      </w:r>
-      <w:r>
-        <w:rPr>
-          <w:rFonts w:ascii="Times New Roman" w:hAnsi="Times New Roman" w:cs="Times New Roman"/>
-          <w:sz w:val="24"/>
-        </w:rPr>
-        <w:t xml:space="preserve"> translating a language to another corresponding language which is can be understand by a computer. Sometimes we come across many language understanding problems</w:t>
-      </w:r>
-      <w:r>
-        <w:rPr>
-          <w:rFonts w:ascii="Times New Roman" w:hAnsi="Times New Roman" w:cs="Times New Roman"/>
-          <w:sz w:val="24"/>
-        </w:rPr>
-        <w:t xml:space="preserve"> </w:t>
-      </w:r>
-      <w:r>
-        <w:rPr>
-          <w:rFonts w:ascii="Times New Roman" w:hAnsi="Times New Roman" w:cs="Times New Roman"/>
-          <w:sz w:val="24"/>
-        </w:rPr>
-        <w:t xml:space="preserve">which cannot be </w:t>
-      </w:r>
-      <w:proofErr w:type="gramStart"/>
-      <w:r>
-        <w:rPr>
-          <w:rFonts w:ascii="Times New Roman" w:hAnsi="Times New Roman" w:cs="Times New Roman"/>
-          <w:sz w:val="24"/>
-        </w:rPr>
-        <w:t>understand  by</w:t>
-      </w:r>
-      <w:proofErr w:type="gramEnd"/>
-      <w:r>
-        <w:rPr>
-          <w:rFonts w:ascii="Times New Roman" w:hAnsi="Times New Roman" w:cs="Times New Roman"/>
-          <w:sz w:val="24"/>
-        </w:rPr>
-        <w:t xml:space="preserve"> computer. Also, searching in many </w:t>
-      </w:r>
-      <w:proofErr w:type="spellStart"/>
-      <w:proofErr w:type="gramStart"/>
-      <w:r>
-        <w:rPr>
-          <w:rFonts w:ascii="Times New Roman" w:hAnsi="Times New Roman" w:cs="Times New Roman"/>
-          <w:sz w:val="24"/>
-        </w:rPr>
-        <w:t>softwares</w:t>
-      </w:r>
-      <w:proofErr w:type="spellEnd"/>
-      <w:proofErr w:type="gramEnd"/>
-      <w:r>
-        <w:rPr>
-          <w:rFonts w:ascii="Times New Roman" w:hAnsi="Times New Roman" w:cs="Times New Roman"/>
-          <w:sz w:val="24"/>
-        </w:rPr>
-        <w:t xml:space="preserve"> become easy to handle by a ordinary people who do not know about the software technology.</w:t>
-      </w:r>
+          <w:b/>
+          <w:sz w:val="28"/>
+          <w:szCs w:val="28"/>
+        </w:rPr>
+      </w:pPr>
     </w:p>
     <w:p>
       <w:pPr>
@@ -935,95 +2028,28 @@
         <w:rPr>
           <w:rFonts w:ascii="Times New Roman" w:hAnsi="Times New Roman" w:cs="Times New Roman"/>
           <w:b/>
-          <w:sz w:val="24"/>
-        </w:rPr>
-      </w:pPr>
-      <w:r>
-        <w:rPr>
-          <w:rFonts w:ascii="Times New Roman" w:hAnsi="Times New Roman" w:cs="Times New Roman"/>
-          <w:b/>
-          <w:sz w:val="24"/>
-        </w:rPr>
-        <w:tab/>
-      </w:r>
-    </w:p>
-    <w:p>
-      <w:pPr>
-        <w:pStyle w:val="ListParagraph1"/>
-        <w:spacing w:after="0"/>
-        <w:ind w:left="0" w:firstLine="720"/>
-        <w:rPr>
-          <w:rFonts w:ascii="Times New Roman" w:hAnsi="Times New Roman" w:cs="Times New Roman"/>
-          <w:b/>
-          <w:sz w:val="28"/>
-          <w:szCs w:val="28"/>
-        </w:rPr>
-      </w:pPr>
-      <w:r>
-        <w:rPr>
-          <w:rFonts w:ascii="Times New Roman" w:hAnsi="Times New Roman" w:cs="Times New Roman"/>
-          <w:b/>
-          <w:sz w:val="28"/>
-          <w:szCs w:val="28"/>
-        </w:rPr>
-        <w:t>Future Prospects:</w:t>
-      </w:r>
-    </w:p>
-    <w:p>
-      <w:pPr>
-        <w:pStyle w:val="ListParagraph1"/>
-        <w:spacing w:after="0"/>
-        <w:jc w:val="both"/>
-        <w:rPr>
-          <w:rFonts w:ascii="Times New Roman" w:hAnsi="Times New Roman" w:cs="Times New Roman"/>
-          <w:sz w:val="24"/>
-        </w:rPr>
-      </w:pPr>
-      <w:r>
-        <w:rPr>
-          <w:rFonts w:ascii="Times New Roman" w:hAnsi="Times New Roman" w:cs="Times New Roman"/>
-          <w:sz w:val="24"/>
-        </w:rPr>
-        <w:t xml:space="preserve">Further modification can be done in the system such as modifying </w:t>
-      </w:r>
-      <w:r>
-        <w:rPr>
-          <w:rFonts w:ascii="Times New Roman" w:hAnsi="Times New Roman" w:cs="Times New Roman"/>
-          <w:sz w:val="24"/>
-        </w:rPr>
-        <w:t>one language to two or more language.</w:t>
-      </w:r>
-      <w:r>
-        <w:rPr>
-          <w:rFonts w:ascii="Times New Roman" w:hAnsi="Times New Roman" w:cs="Times New Roman"/>
-          <w:sz w:val="24"/>
-        </w:rPr>
-        <w:t xml:space="preserve"> </w:t>
-      </w:r>
-      <w:r>
-        <w:rPr>
-          <w:rFonts w:ascii="Times New Roman" w:hAnsi="Times New Roman" w:cs="Times New Roman"/>
-          <w:sz w:val="24"/>
-        </w:rPr>
-        <w:t xml:space="preserve">More modification can be taking input from voice of a human and then translating it to the corresponding language. </w:t>
-      </w:r>
-    </w:p>
-    <w:p>
-      <w:pPr>
-        <w:pStyle w:val="ListParagraph1"/>
-        <w:spacing w:after="0"/>
-        <w:rPr>
-          <w:rFonts w:ascii="Times New Roman" w:hAnsi="Times New Roman" w:cs="Times New Roman"/>
-          <w:b/>
-          <w:sz w:val="24"/>
-        </w:rPr>
-      </w:pPr>
-    </w:p>
-    <w:p>
-      <w:pPr>
-        <w:pStyle w:val="ListParagraph1"/>
-        <w:spacing w:after="0"/>
-        <w:ind w:left="0" w:firstLine="720"/>
+          <w:sz w:val="28"/>
+          <w:szCs w:val="28"/>
+        </w:rPr>
+      </w:pPr>
+    </w:p>
+    <w:p>
+      <w:pPr>
+        <w:pStyle w:val="ListParagraph1"/>
+        <w:spacing w:after="0"/>
+        <w:ind w:left="0"/>
+        <w:rPr>
+          <w:rFonts w:ascii="Times New Roman" w:hAnsi="Times New Roman" w:cs="Times New Roman"/>
+          <w:b/>
+          <w:sz w:val="28"/>
+          <w:szCs w:val="28"/>
+        </w:rPr>
+      </w:pPr>
+    </w:p>
+    <w:p>
+      <w:pPr>
+        <w:pStyle w:val="ListParagraph1"/>
+        <w:spacing w:after="0"/>
         <w:rPr>
           <w:rFonts w:ascii="Times New Roman" w:hAnsi="Times New Roman" w:cs="Times New Roman"/>
           <w:b/>
@@ -1095,7 +2121,7 @@
           <w:b/>
           <w:sz w:val="24"/>
         </w:rPr>
-        <w:t>Hard disk – 4</w:t>
+        <w:t>Hard disk – 16</w:t>
       </w:r>
       <w:r>
         <w:rPr>
@@ -1126,7 +2152,15 @@
           <w:b/>
           <w:sz w:val="24"/>
         </w:rPr>
-        <w:t>RAM – 1GB</w:t>
+        <w:t>RAM – 2</w:t>
+      </w:r>
+      <w:r>
+        <w:rPr>
+          <w:rFonts w:ascii="Times New Roman" w:hAnsi="Times New Roman" w:cs="Times New Roman"/>
+          <w:b/>
+          <w:sz w:val="24"/>
+        </w:rPr>
+        <w:t>GB</w:t>
       </w:r>
     </w:p>
     <w:p>
@@ -1149,44 +2183,53 @@
           <w:b/>
           <w:sz w:val="24"/>
         </w:rPr>
-        <w:t>Processor(</w:t>
-      </w:r>
-      <w:proofErr w:type="spellStart"/>
-      <w:r>
-        <w:rPr>
-          <w:rFonts w:ascii="Times New Roman" w:hAnsi="Times New Roman" w:cs="Times New Roman"/>
-          <w:b/>
-          <w:sz w:val="24"/>
-        </w:rPr>
-        <w:t>intel</w:t>
-      </w:r>
-      <w:proofErr w:type="spellEnd"/>
-      <w:r>
-        <w:rPr>
-          <w:rFonts w:ascii="Times New Roman" w:hAnsi="Times New Roman" w:cs="Times New Roman"/>
-          <w:b/>
-          <w:sz w:val="24"/>
-        </w:rPr>
-        <w:t xml:space="preserve"> core i3)</w:t>
-      </w:r>
-    </w:p>
-    <w:p>
-      <w:pPr>
-        <w:pStyle w:val="ListParagraph1"/>
-        <w:spacing w:after="0"/>
-        <w:ind w:left="1800"/>
-        <w:rPr>
-          <w:rFonts w:ascii="Times New Roman" w:hAnsi="Times New Roman" w:cs="Times New Roman"/>
-          <w:b/>
-          <w:sz w:val="24"/>
-        </w:rPr>
-      </w:pPr>
-    </w:p>
-    <w:p>
-      <w:pPr>
-        <w:pStyle w:val="ListParagraph1"/>
-        <w:spacing w:after="0"/>
-        <w:ind w:left="1080"/>
+        <w:t>Processor(intel core i3)</w:t>
+      </w:r>
+    </w:p>
+    <w:p>
+      <w:pPr>
+        <w:pStyle w:val="ListParagraph1"/>
+        <w:numPr>
+          <w:ilvl w:val="0"/>
+          <w:numId w:val="2"/>
+        </w:numPr>
+        <w:spacing w:after="0"/>
+        <w:rPr>
+          <w:rFonts w:ascii="Times New Roman" w:hAnsi="Times New Roman" w:cs="Times New Roman"/>
+          <w:b/>
+          <w:sz w:val="24"/>
+        </w:rPr>
+      </w:pPr>
+      <w:r>
+        <w:rPr>
+          <w:rFonts w:ascii="Times New Roman" w:hAnsi="Times New Roman" w:cs="Times New Roman"/>
+          <w:b/>
+          <w:sz w:val="24"/>
+        </w:rPr>
+        <w:t xml:space="preserve">Cache </w:t>
+      </w:r>
+      <w:r>
+        <w:rPr>
+          <w:rFonts w:ascii="Times New Roman" w:hAnsi="Times New Roman" w:cs="Times New Roman"/>
+          <w:b/>
+          <w:sz w:val="24"/>
+        </w:rPr>
+        <w:t>-2</w:t>
+      </w:r>
+      <w:r>
+        <w:rPr>
+          <w:rFonts w:ascii="Times New Roman" w:hAnsi="Times New Roman" w:cs="Times New Roman"/>
+          <w:b/>
+          <w:sz w:val="24"/>
+        </w:rPr>
+        <w:t>GB</w:t>
+      </w:r>
+    </w:p>
+    <w:p>
+      <w:pPr>
+        <w:pStyle w:val="ListParagraph1"/>
+        <w:spacing w:after="0"/>
+        <w:ind w:left="0"/>
         <w:rPr>
           <w:rFonts w:ascii="Times New Roman" w:hAnsi="Times New Roman" w:cs="Times New Roman"/>
           <w:b/>
@@ -1220,6 +2263,26 @@
     <w:p>
       <w:pPr>
         <w:pStyle w:val="ListParagraph1"/>
+        <w:spacing w:after="0"/>
+        <w:ind w:left="1800"/>
+        <w:rPr>
+          <w:rFonts w:ascii="Times New Roman" w:hAnsi="Times New Roman" w:cs="Times New Roman"/>
+          <w:b/>
+          <w:sz w:val="24"/>
+        </w:rPr>
+      </w:pPr>
+      <w:r>
+        <w:rPr>
+          <w:rFonts w:ascii="Times New Roman" w:hAnsi="Times New Roman" w:cs="Times New Roman"/>
+          <w:b/>
+          <w:sz w:val="24"/>
+        </w:rPr>
+        <w:t>Java</w:t>
+      </w:r>
+    </w:p>
+    <w:p>
+      <w:pPr>
+        <w:pStyle w:val="ListParagraph1"/>
         <w:numPr>
           <w:ilvl w:val="0"/>
           <w:numId w:val="3"/>
@@ -1237,7 +2300,15 @@
           <w:b/>
           <w:sz w:val="24"/>
         </w:rPr>
-        <w:t>Python</w:t>
+        <w:t>Netbeans</w:t>
+      </w:r>
+      <w:r>
+        <w:rPr>
+          <w:rFonts w:ascii="Times New Roman" w:hAnsi="Times New Roman" w:cs="Times New Roman"/>
+          <w:b/>
+          <w:sz w:val="24"/>
+        </w:rPr>
+        <w:t xml:space="preserve"> IDE</w:t>
       </w:r>
     </w:p>
     <w:p>
@@ -1254,16 +2325,14 @@
           <w:sz w:val="24"/>
         </w:rPr>
       </w:pPr>
-      <w:proofErr w:type="spellStart"/>
-      <w:r>
-        <w:rPr>
-          <w:rFonts w:ascii="Times New Roman" w:hAnsi="Times New Roman" w:cs="Times New Roman"/>
-          <w:b/>
-          <w:sz w:val="24"/>
-        </w:rPr>
-        <w:t>Keras</w:t>
-      </w:r>
-      <w:proofErr w:type="spellEnd"/>
+      <w:r>
+        <w:rPr>
+          <w:rFonts w:ascii="Times New Roman" w:hAnsi="Times New Roman" w:cs="Times New Roman"/>
+          <w:b/>
+          <w:sz w:val="24"/>
+        </w:rPr>
+        <w:t>Java Mail API</w:t>
+      </w:r>
     </w:p>
     <w:p>
       <w:pPr>
@@ -1285,33 +2354,8 @@
           <w:b/>
           <w:sz w:val="24"/>
         </w:rPr>
-        <w:t>Pandas</w:t>
-      </w:r>
-    </w:p>
-    <w:p>
-      <w:pPr>
-        <w:pStyle w:val="ListParagraph1"/>
-        <w:numPr>
-          <w:ilvl w:val="0"/>
-          <w:numId w:val="3"/>
-        </w:numPr>
-        <w:spacing w:after="0"/>
-        <w:rPr>
-          <w:rFonts w:ascii="Times New Roman" w:hAnsi="Times New Roman" w:cs="Times New Roman"/>
-          <w:b/>
-          <w:sz w:val="24"/>
-        </w:rPr>
-      </w:pPr>
-      <w:proofErr w:type="spellStart"/>
-      <w:r>
-        <w:rPr>
-          <w:rFonts w:ascii="Times New Roman" w:hAnsi="Times New Roman" w:cs="Times New Roman"/>
-          <w:b/>
-          <w:sz w:val="24"/>
-        </w:rPr>
-        <w:t>Sklearn</w:t>
-      </w:r>
-      <w:proofErr w:type="spellEnd"/>
+        <w:t>Mysql Database</w:t>
+      </w:r>
     </w:p>
     <w:p>
       <w:pPr>
@@ -1512,12 +2556,111 @@
       </w:pPr>
     </w:p>
     <w:sectPr>
+      <w:footerReference w:type="default" r:id="rId8"/>
       <w:pgSz w:w="11906" w:h="16838"/>
       <w:pgMar w:top="1440" w:right="1437" w:bottom="1549" w:left="1440" w:header="720" w:footer="720" w:gutter="0"/>
       <w:cols w:space="720"/>
     </w:sectPr>
   </w:body>
 </w:document>
+</file>
+
+<file path=word/endnotes.xml><?xml version="1.0" encoding="utf-8"?>
+<w:endnotes xmlns:ve="http://schemas.openxmlformats.org/markup-compatibility/2006" xmlns:o="urn:schemas-microsoft-com:office:office" xmlns:r="http://schemas.openxmlformats.org/officeDocument/2006/relationships" xmlns:m="http://schemas.openxmlformats.org/officeDocument/2006/math" xmlns:v="urn:schemas-microsoft-com:vml" xmlns:wp="http://schemas.openxmlformats.org/drawingml/2006/wordprocessingDrawing" xmlns:w10="urn:schemas-microsoft-com:office:word" xmlns:w="http://schemas.openxmlformats.org/wordprocessingml/2006/main" xmlns:wne="http://schemas.microsoft.com/office/word/2006/wordml">
+  <w:endnote w:type="separator" w:id="0">
+    <w:p>
+      <w:pPr>
+        <w:spacing w:after="0" w:line="240" w:lineRule="auto"/>
+      </w:pPr>
+      <w:r>
+        <w:separator/>
+      </w:r>
+    </w:p>
+  </w:endnote>
+  <w:endnote w:type="continuationSeparator" w:id="1">
+    <w:p>
+      <w:pPr>
+        <w:spacing w:after="0" w:line="240" w:lineRule="auto"/>
+      </w:pPr>
+      <w:r>
+        <w:continuationSeparator/>
+      </w:r>
+    </w:p>
+  </w:endnote>
+</w:endnotes>
+</file>
+
+<file path=word/footer1.xml><?xml version="1.0" encoding="utf-8"?>
+<w:ftr xmlns:ve="http://schemas.openxmlformats.org/markup-compatibility/2006" xmlns:o="urn:schemas-microsoft-com:office:office" xmlns:r="http://schemas.openxmlformats.org/officeDocument/2006/relationships" xmlns:m="http://schemas.openxmlformats.org/officeDocument/2006/math" xmlns:v="urn:schemas-microsoft-com:vml" xmlns:wp="http://schemas.openxmlformats.org/drawingml/2006/wordprocessingDrawing" xmlns:w10="urn:schemas-microsoft-com:office:word" xmlns:w="http://schemas.openxmlformats.org/wordprocessingml/2006/main" xmlns:wne="http://schemas.microsoft.com/office/word/2006/wordml">
+  <w:p>
+    <w:pPr>
+      <w:pStyle w:val="Footer"/>
+      <w:pBdr>
+        <w:top w:val="thinThickSmallGap" w:sz="24" w:space="1" w:color="622423" w:themeColor="accent2" w:themeShade="7F"/>
+      </w:pBdr>
+      <w:rPr>
+        <w:rFonts w:asciiTheme="majorHAnsi" w:hAnsiTheme="majorHAnsi"/>
+      </w:rPr>
+    </w:pPr>
+    <w:r>
+      <w:rPr>
+        <w:rFonts w:asciiTheme="majorHAnsi" w:hAnsiTheme="majorHAnsi"/>
+      </w:rPr>
+      <w:t>Dept. of CEA, GLAU</w:t>
+    </w:r>
+    <w:r>
+      <w:rPr>
+        <w:rFonts w:asciiTheme="majorHAnsi" w:hAnsiTheme="majorHAnsi"/>
+      </w:rPr>
+      <w:ptab w:relativeTo="margin" w:alignment="right" w:leader="none"/>
+    </w:r>
+    <w:r>
+      <w:rPr>
+        <w:rFonts w:asciiTheme="majorHAnsi" w:hAnsiTheme="majorHAnsi"/>
+      </w:rPr>
+      <w:t xml:space="preserve">Page </w:t>
+    </w:r>
+    <w:fldSimple w:instr=" PAGE   \* MERGEFORMAT ">
+      <w:r>
+        <w:rPr>
+          <w:rFonts w:asciiTheme="majorHAnsi" w:hAnsiTheme="majorHAnsi"/>
+          <w:noProof/>
+        </w:rPr>
+        <w:t>1</w:t>
+      </w:r>
+    </w:fldSimple>
+  </w:p>
+  <w:p>
+    <w:pPr>
+      <w:pStyle w:val="Footer"/>
+    </w:pPr>
+  </w:p>
+</w:ftr>
+</file>
+
+<file path=word/footnotes.xml><?xml version="1.0" encoding="utf-8"?>
+<w:footnotes xmlns:ve="http://schemas.openxmlformats.org/markup-compatibility/2006" xmlns:o="urn:schemas-microsoft-com:office:office" xmlns:r="http://schemas.openxmlformats.org/officeDocument/2006/relationships" xmlns:m="http://schemas.openxmlformats.org/officeDocument/2006/math" xmlns:v="urn:schemas-microsoft-com:vml" xmlns:wp="http://schemas.openxmlformats.org/drawingml/2006/wordprocessingDrawing" xmlns:w10="urn:schemas-microsoft-com:office:word" xmlns:w="http://schemas.openxmlformats.org/wordprocessingml/2006/main" xmlns:wne="http://schemas.microsoft.com/office/word/2006/wordml">
+  <w:footnote w:type="separator" w:id="0">
+    <w:p>
+      <w:pPr>
+        <w:spacing w:after="0" w:line="240" w:lineRule="auto"/>
+      </w:pPr>
+      <w:r>
+        <w:separator/>
+      </w:r>
+    </w:p>
+  </w:footnote>
+  <w:footnote w:type="continuationSeparator" w:id="1">
+    <w:p>
+      <w:pPr>
+        <w:spacing w:after="0" w:line="240" w:lineRule="auto"/>
+      </w:pPr>
+      <w:r>
+        <w:continuationSeparator/>
+      </w:r>
+    </w:p>
+  </w:footnote>
+</w:footnotes>
 </file>
 
 <file path=word/numbering.xml><?xml version="1.0" encoding="utf-8"?>
@@ -1749,6 +2892,458 @@
     </w:lvl>
   </w:abstractNum>
   <w:abstractNum w:abstractNumId="2">
+    <w:nsid w:val="4A3B0331"/>
+    <w:multiLevelType w:val="hybridMultilevel"/>
+    <w:tmpl w:val="1826EF70"/>
+    <w:lvl w:ilvl="0" w:tplc="0409000B">
+      <w:start w:val="1"/>
+      <w:numFmt w:val="bullet"/>
+      <w:lvlText w:val=""/>
+      <w:lvlJc w:val="left"/>
+      <w:pPr>
+        <w:ind w:left="1440" w:hanging="360"/>
+      </w:pPr>
+      <w:rPr>
+        <w:rFonts w:ascii="Wingdings" w:hAnsi="Wingdings" w:hint="default"/>
+      </w:rPr>
+    </w:lvl>
+    <w:lvl w:ilvl="1" w:tplc="04090003" w:tentative="1">
+      <w:start w:val="1"/>
+      <w:numFmt w:val="bullet"/>
+      <w:lvlText w:val="o"/>
+      <w:lvlJc w:val="left"/>
+      <w:pPr>
+        <w:ind w:left="2160" w:hanging="360"/>
+      </w:pPr>
+      <w:rPr>
+        <w:rFonts w:ascii="Courier New" w:hAnsi="Courier New" w:cs="Courier New" w:hint="default"/>
+      </w:rPr>
+    </w:lvl>
+    <w:lvl w:ilvl="2" w:tplc="04090005" w:tentative="1">
+      <w:start w:val="1"/>
+      <w:numFmt w:val="bullet"/>
+      <w:lvlText w:val=""/>
+      <w:lvlJc w:val="left"/>
+      <w:pPr>
+        <w:ind w:left="2880" w:hanging="360"/>
+      </w:pPr>
+      <w:rPr>
+        <w:rFonts w:ascii="Wingdings" w:hAnsi="Wingdings" w:hint="default"/>
+      </w:rPr>
+    </w:lvl>
+    <w:lvl w:ilvl="3" w:tplc="04090001" w:tentative="1">
+      <w:start w:val="1"/>
+      <w:numFmt w:val="bullet"/>
+      <w:lvlText w:val=""/>
+      <w:lvlJc w:val="left"/>
+      <w:pPr>
+        <w:ind w:left="3600" w:hanging="360"/>
+      </w:pPr>
+      <w:rPr>
+        <w:rFonts w:ascii="Symbol" w:hAnsi="Symbol" w:hint="default"/>
+      </w:rPr>
+    </w:lvl>
+    <w:lvl w:ilvl="4" w:tplc="04090003" w:tentative="1">
+      <w:start w:val="1"/>
+      <w:numFmt w:val="bullet"/>
+      <w:lvlText w:val="o"/>
+      <w:lvlJc w:val="left"/>
+      <w:pPr>
+        <w:ind w:left="4320" w:hanging="360"/>
+      </w:pPr>
+      <w:rPr>
+        <w:rFonts w:ascii="Courier New" w:hAnsi="Courier New" w:cs="Courier New" w:hint="default"/>
+      </w:rPr>
+    </w:lvl>
+    <w:lvl w:ilvl="5" w:tplc="04090005" w:tentative="1">
+      <w:start w:val="1"/>
+      <w:numFmt w:val="bullet"/>
+      <w:lvlText w:val=""/>
+      <w:lvlJc w:val="left"/>
+      <w:pPr>
+        <w:ind w:left="5040" w:hanging="360"/>
+      </w:pPr>
+      <w:rPr>
+        <w:rFonts w:ascii="Wingdings" w:hAnsi="Wingdings" w:hint="default"/>
+      </w:rPr>
+    </w:lvl>
+    <w:lvl w:ilvl="6" w:tplc="04090001" w:tentative="1">
+      <w:start w:val="1"/>
+      <w:numFmt w:val="bullet"/>
+      <w:lvlText w:val=""/>
+      <w:lvlJc w:val="left"/>
+      <w:pPr>
+        <w:ind w:left="5760" w:hanging="360"/>
+      </w:pPr>
+      <w:rPr>
+        <w:rFonts w:ascii="Symbol" w:hAnsi="Symbol" w:hint="default"/>
+      </w:rPr>
+    </w:lvl>
+    <w:lvl w:ilvl="7" w:tplc="04090003" w:tentative="1">
+      <w:start w:val="1"/>
+      <w:numFmt w:val="bullet"/>
+      <w:lvlText w:val="o"/>
+      <w:lvlJc w:val="left"/>
+      <w:pPr>
+        <w:ind w:left="6480" w:hanging="360"/>
+      </w:pPr>
+      <w:rPr>
+        <w:rFonts w:ascii="Courier New" w:hAnsi="Courier New" w:cs="Courier New" w:hint="default"/>
+      </w:rPr>
+    </w:lvl>
+    <w:lvl w:ilvl="8" w:tplc="04090005" w:tentative="1">
+      <w:start w:val="1"/>
+      <w:numFmt w:val="bullet"/>
+      <w:lvlText w:val=""/>
+      <w:lvlJc w:val="left"/>
+      <w:pPr>
+        <w:ind w:left="7200" w:hanging="360"/>
+      </w:pPr>
+      <w:rPr>
+        <w:rFonts w:ascii="Wingdings" w:hAnsi="Wingdings" w:hint="default"/>
+      </w:rPr>
+    </w:lvl>
+  </w:abstractNum>
+  <w:abstractNum w:abstractNumId="3">
+    <w:nsid w:val="4D8F344F"/>
+    <w:multiLevelType w:val="hybridMultilevel"/>
+    <w:tmpl w:val="0BF87062"/>
+    <w:lvl w:ilvl="0" w:tplc="0409000B">
+      <w:start w:val="1"/>
+      <w:numFmt w:val="bullet"/>
+      <w:lvlText w:val=""/>
+      <w:lvlJc w:val="left"/>
+      <w:pPr>
+        <w:ind w:left="1440" w:hanging="360"/>
+      </w:pPr>
+      <w:rPr>
+        <w:rFonts w:ascii="Wingdings" w:hAnsi="Wingdings" w:hint="default"/>
+      </w:rPr>
+    </w:lvl>
+    <w:lvl w:ilvl="1" w:tplc="04090003" w:tentative="1">
+      <w:start w:val="1"/>
+      <w:numFmt w:val="bullet"/>
+      <w:lvlText w:val="o"/>
+      <w:lvlJc w:val="left"/>
+      <w:pPr>
+        <w:ind w:left="2160" w:hanging="360"/>
+      </w:pPr>
+      <w:rPr>
+        <w:rFonts w:ascii="Courier New" w:hAnsi="Courier New" w:cs="Courier New" w:hint="default"/>
+      </w:rPr>
+    </w:lvl>
+    <w:lvl w:ilvl="2" w:tplc="04090005" w:tentative="1">
+      <w:start w:val="1"/>
+      <w:numFmt w:val="bullet"/>
+      <w:lvlText w:val=""/>
+      <w:lvlJc w:val="left"/>
+      <w:pPr>
+        <w:ind w:left="2880" w:hanging="360"/>
+      </w:pPr>
+      <w:rPr>
+        <w:rFonts w:ascii="Wingdings" w:hAnsi="Wingdings" w:hint="default"/>
+      </w:rPr>
+    </w:lvl>
+    <w:lvl w:ilvl="3" w:tplc="04090001" w:tentative="1">
+      <w:start w:val="1"/>
+      <w:numFmt w:val="bullet"/>
+      <w:lvlText w:val=""/>
+      <w:lvlJc w:val="left"/>
+      <w:pPr>
+        <w:ind w:left="3600" w:hanging="360"/>
+      </w:pPr>
+      <w:rPr>
+        <w:rFonts w:ascii="Symbol" w:hAnsi="Symbol" w:hint="default"/>
+      </w:rPr>
+    </w:lvl>
+    <w:lvl w:ilvl="4" w:tplc="04090003" w:tentative="1">
+      <w:start w:val="1"/>
+      <w:numFmt w:val="bullet"/>
+      <w:lvlText w:val="o"/>
+      <w:lvlJc w:val="left"/>
+      <w:pPr>
+        <w:ind w:left="4320" w:hanging="360"/>
+      </w:pPr>
+      <w:rPr>
+        <w:rFonts w:ascii="Courier New" w:hAnsi="Courier New" w:cs="Courier New" w:hint="default"/>
+      </w:rPr>
+    </w:lvl>
+    <w:lvl w:ilvl="5" w:tplc="04090005" w:tentative="1">
+      <w:start w:val="1"/>
+      <w:numFmt w:val="bullet"/>
+      <w:lvlText w:val=""/>
+      <w:lvlJc w:val="left"/>
+      <w:pPr>
+        <w:ind w:left="5040" w:hanging="360"/>
+      </w:pPr>
+      <w:rPr>
+        <w:rFonts w:ascii="Wingdings" w:hAnsi="Wingdings" w:hint="default"/>
+      </w:rPr>
+    </w:lvl>
+    <w:lvl w:ilvl="6" w:tplc="04090001" w:tentative="1">
+      <w:start w:val="1"/>
+      <w:numFmt w:val="bullet"/>
+      <w:lvlText w:val=""/>
+      <w:lvlJc w:val="left"/>
+      <w:pPr>
+        <w:ind w:left="5760" w:hanging="360"/>
+      </w:pPr>
+      <w:rPr>
+        <w:rFonts w:ascii="Symbol" w:hAnsi="Symbol" w:hint="default"/>
+      </w:rPr>
+    </w:lvl>
+    <w:lvl w:ilvl="7" w:tplc="04090003" w:tentative="1">
+      <w:start w:val="1"/>
+      <w:numFmt w:val="bullet"/>
+      <w:lvlText w:val="o"/>
+      <w:lvlJc w:val="left"/>
+      <w:pPr>
+        <w:ind w:left="6480" w:hanging="360"/>
+      </w:pPr>
+      <w:rPr>
+        <w:rFonts w:ascii="Courier New" w:hAnsi="Courier New" w:cs="Courier New" w:hint="default"/>
+      </w:rPr>
+    </w:lvl>
+    <w:lvl w:ilvl="8" w:tplc="04090005" w:tentative="1">
+      <w:start w:val="1"/>
+      <w:numFmt w:val="bullet"/>
+      <w:lvlText w:val=""/>
+      <w:lvlJc w:val="left"/>
+      <w:pPr>
+        <w:ind w:left="7200" w:hanging="360"/>
+      </w:pPr>
+      <w:rPr>
+        <w:rFonts w:ascii="Wingdings" w:hAnsi="Wingdings" w:hint="default"/>
+      </w:rPr>
+    </w:lvl>
+  </w:abstractNum>
+  <w:abstractNum w:abstractNumId="4">
+    <w:nsid w:val="58545A53"/>
+    <w:multiLevelType w:val="hybridMultilevel"/>
+    <w:tmpl w:val="EC7AC45E"/>
+    <w:lvl w:ilvl="0" w:tplc="0409000B">
+      <w:start w:val="1"/>
+      <w:numFmt w:val="bullet"/>
+      <w:lvlText w:val=""/>
+      <w:lvlJc w:val="left"/>
+      <w:pPr>
+        <w:ind w:left="1440" w:hanging="360"/>
+      </w:pPr>
+      <w:rPr>
+        <w:rFonts w:ascii="Wingdings" w:hAnsi="Wingdings" w:hint="default"/>
+      </w:rPr>
+    </w:lvl>
+    <w:lvl w:ilvl="1" w:tplc="04090003" w:tentative="1">
+      <w:start w:val="1"/>
+      <w:numFmt w:val="bullet"/>
+      <w:lvlText w:val="o"/>
+      <w:lvlJc w:val="left"/>
+      <w:pPr>
+        <w:ind w:left="2160" w:hanging="360"/>
+      </w:pPr>
+      <w:rPr>
+        <w:rFonts w:ascii="Courier New" w:hAnsi="Courier New" w:cs="Courier New" w:hint="default"/>
+      </w:rPr>
+    </w:lvl>
+    <w:lvl w:ilvl="2" w:tplc="04090005" w:tentative="1">
+      <w:start w:val="1"/>
+      <w:numFmt w:val="bullet"/>
+      <w:lvlText w:val=""/>
+      <w:lvlJc w:val="left"/>
+      <w:pPr>
+        <w:ind w:left="2880" w:hanging="360"/>
+      </w:pPr>
+      <w:rPr>
+        <w:rFonts w:ascii="Wingdings" w:hAnsi="Wingdings" w:hint="default"/>
+      </w:rPr>
+    </w:lvl>
+    <w:lvl w:ilvl="3" w:tplc="04090001" w:tentative="1">
+      <w:start w:val="1"/>
+      <w:numFmt w:val="bullet"/>
+      <w:lvlText w:val=""/>
+      <w:lvlJc w:val="left"/>
+      <w:pPr>
+        <w:ind w:left="3600" w:hanging="360"/>
+      </w:pPr>
+      <w:rPr>
+        <w:rFonts w:ascii="Symbol" w:hAnsi="Symbol" w:hint="default"/>
+      </w:rPr>
+    </w:lvl>
+    <w:lvl w:ilvl="4" w:tplc="04090003" w:tentative="1">
+      <w:start w:val="1"/>
+      <w:numFmt w:val="bullet"/>
+      <w:lvlText w:val="o"/>
+      <w:lvlJc w:val="left"/>
+      <w:pPr>
+        <w:ind w:left="4320" w:hanging="360"/>
+      </w:pPr>
+      <w:rPr>
+        <w:rFonts w:ascii="Courier New" w:hAnsi="Courier New" w:cs="Courier New" w:hint="default"/>
+      </w:rPr>
+    </w:lvl>
+    <w:lvl w:ilvl="5" w:tplc="04090005" w:tentative="1">
+      <w:start w:val="1"/>
+      <w:numFmt w:val="bullet"/>
+      <w:lvlText w:val=""/>
+      <w:lvlJc w:val="left"/>
+      <w:pPr>
+        <w:ind w:left="5040" w:hanging="360"/>
+      </w:pPr>
+      <w:rPr>
+        <w:rFonts w:ascii="Wingdings" w:hAnsi="Wingdings" w:hint="default"/>
+      </w:rPr>
+    </w:lvl>
+    <w:lvl w:ilvl="6" w:tplc="04090001" w:tentative="1">
+      <w:start w:val="1"/>
+      <w:numFmt w:val="bullet"/>
+      <w:lvlText w:val=""/>
+      <w:lvlJc w:val="left"/>
+      <w:pPr>
+        <w:ind w:left="5760" w:hanging="360"/>
+      </w:pPr>
+      <w:rPr>
+        <w:rFonts w:ascii="Symbol" w:hAnsi="Symbol" w:hint="default"/>
+      </w:rPr>
+    </w:lvl>
+    <w:lvl w:ilvl="7" w:tplc="04090003" w:tentative="1">
+      <w:start w:val="1"/>
+      <w:numFmt w:val="bullet"/>
+      <w:lvlText w:val="o"/>
+      <w:lvlJc w:val="left"/>
+      <w:pPr>
+        <w:ind w:left="6480" w:hanging="360"/>
+      </w:pPr>
+      <w:rPr>
+        <w:rFonts w:ascii="Courier New" w:hAnsi="Courier New" w:cs="Courier New" w:hint="default"/>
+      </w:rPr>
+    </w:lvl>
+    <w:lvl w:ilvl="8" w:tplc="04090005" w:tentative="1">
+      <w:start w:val="1"/>
+      <w:numFmt w:val="bullet"/>
+      <w:lvlText w:val=""/>
+      <w:lvlJc w:val="left"/>
+      <w:pPr>
+        <w:ind w:left="7200" w:hanging="360"/>
+      </w:pPr>
+      <w:rPr>
+        <w:rFonts w:ascii="Wingdings" w:hAnsi="Wingdings" w:hint="default"/>
+      </w:rPr>
+    </w:lvl>
+  </w:abstractNum>
+  <w:abstractNum w:abstractNumId="5">
+    <w:nsid w:val="6E520929"/>
+    <w:multiLevelType w:val="hybridMultilevel"/>
+    <w:tmpl w:val="33C807B6"/>
+    <w:lvl w:ilvl="0" w:tplc="0409000B">
+      <w:start w:val="1"/>
+      <w:numFmt w:val="bullet"/>
+      <w:lvlText w:val=""/>
+      <w:lvlJc w:val="left"/>
+      <w:pPr>
+        <w:ind w:left="1440" w:hanging="360"/>
+      </w:pPr>
+      <w:rPr>
+        <w:rFonts w:ascii="Wingdings" w:hAnsi="Wingdings" w:hint="default"/>
+      </w:rPr>
+    </w:lvl>
+    <w:lvl w:ilvl="1" w:tplc="04090003" w:tentative="1">
+      <w:start w:val="1"/>
+      <w:numFmt w:val="bullet"/>
+      <w:lvlText w:val="o"/>
+      <w:lvlJc w:val="left"/>
+      <w:pPr>
+        <w:ind w:left="2160" w:hanging="360"/>
+      </w:pPr>
+      <w:rPr>
+        <w:rFonts w:ascii="Courier New" w:hAnsi="Courier New" w:cs="Courier New" w:hint="default"/>
+      </w:rPr>
+    </w:lvl>
+    <w:lvl w:ilvl="2" w:tplc="04090005" w:tentative="1">
+      <w:start w:val="1"/>
+      <w:numFmt w:val="bullet"/>
+      <w:lvlText w:val=""/>
+      <w:lvlJc w:val="left"/>
+      <w:pPr>
+        <w:ind w:left="2880" w:hanging="360"/>
+      </w:pPr>
+      <w:rPr>
+        <w:rFonts w:ascii="Wingdings" w:hAnsi="Wingdings" w:hint="default"/>
+      </w:rPr>
+    </w:lvl>
+    <w:lvl w:ilvl="3" w:tplc="04090001" w:tentative="1">
+      <w:start w:val="1"/>
+      <w:numFmt w:val="bullet"/>
+      <w:lvlText w:val=""/>
+      <w:lvlJc w:val="left"/>
+      <w:pPr>
+        <w:ind w:left="3600" w:hanging="360"/>
+      </w:pPr>
+      <w:rPr>
+        <w:rFonts w:ascii="Symbol" w:hAnsi="Symbol" w:hint="default"/>
+      </w:rPr>
+    </w:lvl>
+    <w:lvl w:ilvl="4" w:tplc="04090003" w:tentative="1">
+      <w:start w:val="1"/>
+      <w:numFmt w:val="bullet"/>
+      <w:lvlText w:val="o"/>
+      <w:lvlJc w:val="left"/>
+      <w:pPr>
+        <w:ind w:left="4320" w:hanging="360"/>
+      </w:pPr>
+      <w:rPr>
+        <w:rFonts w:ascii="Courier New" w:hAnsi="Courier New" w:cs="Courier New" w:hint="default"/>
+      </w:rPr>
+    </w:lvl>
+    <w:lvl w:ilvl="5" w:tplc="04090005" w:tentative="1">
+      <w:start w:val="1"/>
+      <w:numFmt w:val="bullet"/>
+      <w:lvlText w:val=""/>
+      <w:lvlJc w:val="left"/>
+      <w:pPr>
+        <w:ind w:left="5040" w:hanging="360"/>
+      </w:pPr>
+      <w:rPr>
+        <w:rFonts w:ascii="Wingdings" w:hAnsi="Wingdings" w:hint="default"/>
+      </w:rPr>
+    </w:lvl>
+    <w:lvl w:ilvl="6" w:tplc="04090001" w:tentative="1">
+      <w:start w:val="1"/>
+      <w:numFmt w:val="bullet"/>
+      <w:lvlText w:val=""/>
+      <w:lvlJc w:val="left"/>
+      <w:pPr>
+        <w:ind w:left="5760" w:hanging="360"/>
+      </w:pPr>
+      <w:rPr>
+        <w:rFonts w:ascii="Symbol" w:hAnsi="Symbol" w:hint="default"/>
+      </w:rPr>
+    </w:lvl>
+    <w:lvl w:ilvl="7" w:tplc="04090003" w:tentative="1">
+      <w:start w:val="1"/>
+      <w:numFmt w:val="bullet"/>
+      <w:lvlText w:val="o"/>
+      <w:lvlJc w:val="left"/>
+      <w:pPr>
+        <w:ind w:left="6480" w:hanging="360"/>
+      </w:pPr>
+      <w:rPr>
+        <w:rFonts w:ascii="Courier New" w:hAnsi="Courier New" w:cs="Courier New" w:hint="default"/>
+      </w:rPr>
+    </w:lvl>
+    <w:lvl w:ilvl="8" w:tplc="04090005" w:tentative="1">
+      <w:start w:val="1"/>
+      <w:numFmt w:val="bullet"/>
+      <w:lvlText w:val=""/>
+      <w:lvlJc w:val="left"/>
+      <w:pPr>
+        <w:ind w:left="7200" w:hanging="360"/>
+      </w:pPr>
+      <w:rPr>
+        <w:rFonts w:ascii="Wingdings" w:hAnsi="Wingdings" w:hint="default"/>
+      </w:rPr>
+    </w:lvl>
+  </w:abstractNum>
+  <w:abstractNum w:abstractNumId="6">
     <w:nsid w:val="7E294845"/>
     <w:multiLevelType w:val="hybridMultilevel"/>
     <w:tmpl w:val="7AFEC2B0"/>
@@ -1838,13 +3433,25 @@
     </w:lvl>
   </w:abstractNum>
   <w:num w:numId="1">
-    <w:abstractNumId w:val="2"/>
+    <w:abstractNumId w:val="6"/>
   </w:num>
   <w:num w:numId="2">
     <w:abstractNumId w:val="1"/>
   </w:num>
   <w:num w:numId="3">
     <w:abstractNumId w:val="0"/>
+  </w:num>
+  <w:num w:numId="4">
+    <w:abstractNumId w:val="4"/>
+  </w:num>
+  <w:num w:numId="5">
+    <w:abstractNumId w:val="5"/>
+  </w:num>
+  <w:num w:numId="6">
+    <w:abstractNumId w:val="3"/>
+  </w:num>
+  <w:num w:numId="7">
+    <w:abstractNumId w:val="2"/>
   </w:num>
 </w:numbering>
 </file>
@@ -2183,6 +3790,79 @@
       <w:u w:val="single"/>
     </w:rPr>
   </w:style>
+  <w:style w:type="paragraph" w:styleId="NormalWeb">
+    <w:name w:val="Normal (Web)"/>
+    <w:basedOn w:val="Normal"/>
+    <w:uiPriority w:val="99"/>
+    <w:semiHidden/>
+    <w:unhideWhenUsed/>
+    <w:rsid w:val="00205DE7"/>
+    <w:pPr>
+      <w:spacing w:before="100" w:beforeAutospacing="1" w:after="100" w:afterAutospacing="1" w:line="240" w:lineRule="auto"/>
+      <w:ind w:left="0" w:firstLine="0"/>
+      <w:jc w:val="left"/>
+    </w:pPr>
+    <w:rPr>
+      <w:color w:val="auto"/>
+      <w:szCs w:val="24"/>
+    </w:rPr>
+  </w:style>
+  <w:style w:type="paragraph" w:styleId="Header">
+    <w:name w:val="header"/>
+    <w:basedOn w:val="Normal"/>
+    <w:link w:val="HeaderChar"/>
+    <w:uiPriority w:val="99"/>
+    <w:semiHidden/>
+    <w:unhideWhenUsed/>
+    <w:rsid w:val="00B5654A"/>
+    <w:pPr>
+      <w:tabs>
+        <w:tab w:val="center" w:pos="4680"/>
+        <w:tab w:val="right" w:pos="9360"/>
+      </w:tabs>
+      <w:spacing w:after="0" w:line="240" w:lineRule="auto"/>
+    </w:pPr>
+  </w:style>
+  <w:style w:type="character" w:customStyle="1" w:styleId="HeaderChar">
+    <w:name w:val="Header Char"/>
+    <w:basedOn w:val="DefaultParagraphFont"/>
+    <w:link w:val="Header"/>
+    <w:uiPriority w:val="99"/>
+    <w:semiHidden/>
+    <w:rsid w:val="00B5654A"/>
+    <w:rPr>
+      <w:rFonts w:ascii="Times New Roman" w:eastAsia="Times New Roman" w:hAnsi="Times New Roman" w:cs="Times New Roman"/>
+      <w:color w:val="000000"/>
+      <w:sz w:val="24"/>
+    </w:rPr>
+  </w:style>
+  <w:style w:type="paragraph" w:styleId="Footer">
+    <w:name w:val="footer"/>
+    <w:basedOn w:val="Normal"/>
+    <w:link w:val="FooterChar"/>
+    <w:uiPriority w:val="99"/>
+    <w:unhideWhenUsed/>
+    <w:rsid w:val="00B5654A"/>
+    <w:pPr>
+      <w:tabs>
+        <w:tab w:val="center" w:pos="4680"/>
+        <w:tab w:val="right" w:pos="9360"/>
+      </w:tabs>
+      <w:spacing w:after="0" w:line="240" w:lineRule="auto"/>
+    </w:pPr>
+  </w:style>
+  <w:style w:type="character" w:customStyle="1" w:styleId="FooterChar">
+    <w:name w:val="Footer Char"/>
+    <w:basedOn w:val="DefaultParagraphFont"/>
+    <w:link w:val="Footer"/>
+    <w:uiPriority w:val="99"/>
+    <w:rsid w:val="00B5654A"/>
+    <w:rPr>
+      <w:rFonts w:ascii="Times New Roman" w:eastAsia="Times New Roman" w:hAnsi="Times New Roman" w:cs="Times New Roman"/>
+      <w:color w:val="000000"/>
+      <w:sz w:val="24"/>
+    </w:rPr>
+  </w:style>
 </w:styles>
 </file>
 

</xml_diff>